<commit_message>
Atualizando Documentação do Projeto
</commit_message>
<xml_diff>
--- a/projeto/public/assets/docs/Documentação - Projeto Conecta.docx
+++ b/projeto/public/assets/docs/Documentação - Projeto Conecta.docx
@@ -1239,6 +1239,120 @@
           <w:sz w:val="24"/>
           <w:szCs w:val="24"/>
         </w:rPr>
+        <w:t>Diagrama de Classes___________________________________________________</w:t>
+      </w:r>
+      <w:r>
+        <w:rPr>
+          <w:rFonts w:ascii="Arial" w:hAnsi="Arial" w:cs="Arial"/>
+          <w:color w:val="auto"/>
+          <w:sz w:val="24"/>
+          <w:szCs w:val="24"/>
+        </w:rPr>
+        <w:t>_</w:t>
+      </w:r>
+      <w:r>
+        <w:rPr>
+          <w:rFonts w:ascii="Arial" w:hAnsi="Arial" w:cs="Arial"/>
+          <w:color w:val="auto"/>
+          <w:sz w:val="24"/>
+          <w:szCs w:val="24"/>
+        </w:rPr>
+        <w:t>20</w:t>
+      </w:r>
+    </w:p>
+    <w:p>
+      <w:pPr>
+        <w:spacing w:line="360" w:lineRule="auto"/>
+        <w:rPr>
+          <w:rFonts w:ascii="Arial" w:hAnsi="Arial" w:cs="Arial"/>
+          <w:color w:val="auto"/>
+          <w:sz w:val="24"/>
+          <w:szCs w:val="24"/>
+        </w:rPr>
+      </w:pPr>
+      <w:r>
+        <w:rPr>
+          <w:rFonts w:ascii="Arial" w:hAnsi="Arial" w:cs="Arial"/>
+          <w:color w:val="auto"/>
+          <w:sz w:val="24"/>
+          <w:szCs w:val="24"/>
+        </w:rPr>
+        <w:t>Inovação____________________________________________________________</w:t>
+      </w:r>
+      <w:r>
+        <w:rPr>
+          <w:rFonts w:ascii="Arial" w:hAnsi="Arial" w:cs="Arial"/>
+          <w:color w:val="auto"/>
+          <w:sz w:val="24"/>
+          <w:szCs w:val="24"/>
+        </w:rPr>
+        <w:t>__</w:t>
+      </w:r>
+      <w:r>
+        <w:rPr>
+          <w:rFonts w:ascii="Arial" w:hAnsi="Arial" w:cs="Arial"/>
+          <w:color w:val="auto"/>
+          <w:sz w:val="24"/>
+          <w:szCs w:val="24"/>
+        </w:rPr>
+        <w:t>21</w:t>
+      </w:r>
+    </w:p>
+    <w:p>
+      <w:pPr>
+        <w:spacing w:line="360" w:lineRule="auto"/>
+        <w:rPr>
+          <w:rFonts w:ascii="Arial" w:hAnsi="Arial" w:cs="Arial"/>
+          <w:color w:val="auto"/>
+          <w:sz w:val="24"/>
+          <w:szCs w:val="24"/>
+        </w:rPr>
+      </w:pPr>
+      <w:r>
+        <w:rPr>
+          <w:rFonts w:ascii="Arial" w:hAnsi="Arial" w:cs="Arial"/>
+          <w:color w:val="auto"/>
+          <w:sz w:val="24"/>
+          <w:szCs w:val="24"/>
+        </w:rPr>
+        <w:t>GitHub_____________________________________________________________</w:t>
+      </w:r>
+      <w:r>
+        <w:rPr>
+          <w:rFonts w:ascii="Arial" w:hAnsi="Arial" w:cs="Arial"/>
+          <w:color w:val="auto"/>
+          <w:sz w:val="24"/>
+          <w:szCs w:val="24"/>
+        </w:rPr>
+        <w:t>__</w:t>
+      </w:r>
+      <w:r>
+        <w:rPr>
+          <w:rFonts w:ascii="Arial" w:hAnsi="Arial" w:cs="Arial"/>
+          <w:color w:val="auto"/>
+          <w:sz w:val="24"/>
+          <w:szCs w:val="24"/>
+        </w:rPr>
+        <w:t>22</w:t>
+      </w:r>
+    </w:p>
+    <w:p>
+      <w:pPr>
+        <w:spacing w:line="360" w:lineRule="auto"/>
+        <w:rPr>
+          <w:rFonts w:ascii="Arial" w:hAnsi="Arial" w:cs="Arial"/>
+          <w:color w:val="auto"/>
+          <w:sz w:val="24"/>
+          <w:szCs w:val="24"/>
+        </w:rPr>
+      </w:pPr>
+      <w:r>
+        <w:rPr>
+          <w:rFonts w:ascii="Arial" w:hAnsi="Arial" w:cs="Arial"/>
+          <w:color w:val="auto"/>
+          <w:sz w:val="24"/>
+          <w:szCs w:val="24"/>
+        </w:rPr>
         <w:t>Referências</w:t>
       </w:r>
       <w:r>
@@ -1266,7 +1380,25 @@
           <w:sz w:val="24"/>
           <w:szCs w:val="24"/>
         </w:rPr>
-        <w:t>20</w:t>
+        <w:t>____</w:t>
+      </w:r>
+      <w:r>
+        <w:rPr>
+          <w:rFonts w:ascii="Arial" w:hAnsi="Arial" w:cs="Arial"/>
+          <w:color w:val="auto"/>
+          <w:sz w:val="24"/>
+          <w:szCs w:val="24"/>
+        </w:rPr>
+        <w:t>2</w:t>
+      </w:r>
+      <w:r>
+        <w:rPr>
+          <w:rFonts w:ascii="Arial" w:hAnsi="Arial" w:cs="Arial"/>
+          <w:color w:val="auto"/>
+          <w:sz w:val="24"/>
+          <w:szCs w:val="24"/>
+        </w:rPr>
+        <w:t>3</w:t>
       </w:r>
     </w:p>
     <w:p>
@@ -1301,10 +1433,6 @@
         </w:rPr>
       </w:pPr>
     </w:p>
-    <w:p/>
-    <w:p/>
-    <w:p/>
-    <w:p/>
     <w:p/>
     <w:p/>
     <w:p/>
@@ -4611,7 +4739,7 @@
           <w:szCs w:val="24"/>
         </w:rPr>
         <w:drawing>
-          <wp:anchor distT="0" distB="0" distL="114300" distR="114300" simplePos="0" relativeHeight="251660288" behindDoc="0" locked="0" layoutInCell="1" allowOverlap="1" wp14:anchorId="774AA422" wp14:editId="10BF19AB">
+          <wp:anchor distT="0" distB="0" distL="114300" distR="114300" simplePos="0" relativeHeight="251660288" behindDoc="0" locked="0" layoutInCell="1" allowOverlap="1" wp14:anchorId="774AA422" wp14:editId="38A6E539">
             <wp:simplePos x="0" y="0"/>
             <wp:positionH relativeFrom="column">
               <wp:posOffset>155299</wp:posOffset>
@@ -5177,35 +5305,6 @@
       </w:pPr>
       <w:r>
         <w:rPr>
-          <w:rFonts w:ascii="Arial" w:hAnsi="Arial" w:cs="Arial"/>
-          <w:color w:val="000000" w:themeColor="text1"/>
-          <w:sz w:val="24"/>
-          <w:szCs w:val="24"/>
-        </w:rPr>
-        <w:t>O</w:t>
-      </w:r>
-      <w:r>
-        <w:rPr>
-          <w:rFonts w:ascii="Arial" w:hAnsi="Arial" w:cs="Arial"/>
-          <w:color w:val="000000" w:themeColor="text1"/>
-          <w:sz w:val="24"/>
-          <w:szCs w:val="24"/>
-        </w:rPr>
-        <w:t xml:space="preserve"> diagrama de arquitetura de solução é uma representação visual dos componentes de um sistema ou software, mostrando como eles se relacionam e trabalham juntos para atingir os objetivos definidos. Ele ajuda na compreensão da estrutura da solução, facilitando a comunicação entre os membros da equipe e fornecendo uma visão geral do sistema.</w:t>
-      </w:r>
-    </w:p>
-    <w:p>
-      <w:pPr>
-        <w:jc w:val="center"/>
-        <w:rPr>
-          <w:rFonts w:ascii="Arial Black" w:hAnsi="Arial Black"/>
-          <w:color w:val="000000" w:themeColor="text1"/>
-          <w:sz w:val="28"/>
-          <w:szCs w:val="28"/>
-        </w:rPr>
-      </w:pPr>
-      <w:r>
-        <w:rPr>
           <w:rFonts w:ascii="Arial Black" w:hAnsi="Arial Black"/>
           <w:noProof/>
           <w:color w:val="000000" w:themeColor="text1"/>
@@ -5213,18 +5312,18 @@
           <w:szCs w:val="28"/>
         </w:rPr>
         <w:drawing>
-          <wp:anchor distT="0" distB="0" distL="114300" distR="114300" simplePos="0" relativeHeight="251663360" behindDoc="0" locked="0" layoutInCell="1" allowOverlap="1" wp14:anchorId="0F8402CB" wp14:editId="7131E479">
+          <wp:anchor distT="0" distB="0" distL="114300" distR="114300" simplePos="0" relativeHeight="251669504" behindDoc="0" locked="0" layoutInCell="1" allowOverlap="1" wp14:anchorId="09BE9A5A" wp14:editId="3EFADAC1">
             <wp:simplePos x="0" y="0"/>
-            <wp:positionH relativeFrom="margin">
-              <wp:align>center</wp:align>
+            <wp:positionH relativeFrom="column">
+              <wp:posOffset>-15903</wp:posOffset>
             </wp:positionH>
             <wp:positionV relativeFrom="paragraph">
-              <wp:posOffset>323748</wp:posOffset>
+              <wp:posOffset>998689</wp:posOffset>
             </wp:positionV>
-            <wp:extent cx="6744970" cy="4473575"/>
-            <wp:effectExtent l="76200" t="76200" r="132080" b="136525"/>
+            <wp:extent cx="6336000" cy="4201200"/>
+            <wp:effectExtent l="76200" t="76200" r="141605" b="142240"/>
             <wp:wrapSquare wrapText="bothSides"/>
-            <wp:docPr id="1839470800" name="Imagem 6"/>
+            <wp:docPr id="1925136556" name="Imagem 1" descr="Interface gráfica do usuário, Diagrama, Aplicativo"/>
             <wp:cNvGraphicFramePr>
               <a:graphicFrameLocks xmlns:a="http://schemas.openxmlformats.org/drawingml/2006/main" noChangeAspect="1"/>
             </wp:cNvGraphicFramePr>
@@ -5232,10 +5331,8 @@
               <a:graphicData uri="http://schemas.openxmlformats.org/drawingml/2006/picture">
                 <pic:pic xmlns:pic="http://schemas.openxmlformats.org/drawingml/2006/picture">
                   <pic:nvPicPr>
-                    <pic:cNvPr id="0" name="Picture 6"/>
-                    <pic:cNvPicPr>
-                      <a:picLocks noChangeAspect="1" noChangeArrowheads="1"/>
-                    </pic:cNvPicPr>
+                    <pic:cNvPr id="1925136556" name="Imagem 1" descr="Interface gráfica do usuário, Diagrama, Aplicativo"/>
+                    <pic:cNvPicPr/>
                   </pic:nvPicPr>
                   <pic:blipFill>
                     <a:blip r:embed="rId17" cstate="print">
@@ -5245,15 +5342,14 @@
                         </a:ext>
                       </a:extLst>
                     </a:blip>
-                    <a:srcRect/>
                     <a:stretch>
                       <a:fillRect/>
                     </a:stretch>
                   </pic:blipFill>
-                  <pic:spPr bwMode="auto">
+                  <pic:spPr>
                     <a:xfrm>
                       <a:off x="0" y="0"/>
-                      <a:ext cx="6744970" cy="4473575"/>
+                      <a:ext cx="6336000" cy="4201200"/>
                     </a:xfrm>
                     <a:prstGeom prst="rect">
                       <a:avLst/>
@@ -5285,6 +5381,35 @@
           </wp:anchor>
         </w:drawing>
       </w:r>
+      <w:r>
+        <w:rPr>
+          <w:rFonts w:ascii="Arial" w:hAnsi="Arial" w:cs="Arial"/>
+          <w:color w:val="000000" w:themeColor="text1"/>
+          <w:sz w:val="24"/>
+          <w:szCs w:val="24"/>
+        </w:rPr>
+        <w:t>O</w:t>
+      </w:r>
+      <w:r>
+        <w:rPr>
+          <w:rFonts w:ascii="Arial" w:hAnsi="Arial" w:cs="Arial"/>
+          <w:color w:val="000000" w:themeColor="text1"/>
+          <w:sz w:val="24"/>
+          <w:szCs w:val="24"/>
+        </w:rPr>
+        <w:t xml:space="preserve"> diagrama de arquitetura de solução é uma representação visual dos componentes de um sistema ou software, mostrando como eles se relacionam e trabalham juntos para atingir os objetivos definidos. Ele ajuda na compreensão da estrutura da solução, facilitando a comunicação entre os membros da equipe e fornecendo uma visão geral do sistema.</w:t>
+      </w:r>
+    </w:p>
+    <w:p>
+      <w:pPr>
+        <w:jc w:val="center"/>
+        <w:rPr>
+          <w:rFonts w:ascii="Arial Black" w:hAnsi="Arial Black"/>
+          <w:color w:val="000000" w:themeColor="text1"/>
+          <w:sz w:val="28"/>
+          <w:szCs w:val="28"/>
+        </w:rPr>
+      </w:pPr>
     </w:p>
     <w:p>
       <w:pPr>
@@ -5493,12 +5618,103 @@
     </w:p>
     <w:p>
       <w:pPr>
+        <w:jc w:val="both"/>
+        <w:rPr>
+          <w:rFonts w:ascii="Arial" w:hAnsi="Arial" w:cs="Arial"/>
+          <w:color w:val="auto"/>
+          <w:sz w:val="24"/>
+          <w:szCs w:val="24"/>
+        </w:rPr>
+      </w:pPr>
+    </w:p>
+    <w:p>
+      <w:pPr>
         <w:jc w:val="center"/>
         <w:rPr>
+          <w:rFonts w:ascii="Arial" w:hAnsi="Arial" w:cs="Arial"/>
+          <w:b/>
+          <w:bCs/>
+          <w:color w:val="auto"/>
+          <w:sz w:val="24"/>
+          <w:szCs w:val="24"/>
+        </w:rPr>
+      </w:pPr>
+      <w:hyperlink r:id="rId18" w:history="1">
+        <w:r>
+          <w:rPr>
+            <w:rStyle w:val="Hyperlink"/>
+            <w:rFonts w:ascii="Arial" w:hAnsi="Arial" w:cs="Arial"/>
+            <w:b/>
+            <w:bCs/>
+            <w:sz w:val="24"/>
+            <w:szCs w:val="24"/>
+          </w:rPr>
+          <w:t xml:space="preserve">Clique aqui para </w:t>
+        </w:r>
+        <w:r>
+          <w:rPr>
+            <w:rStyle w:val="Hyperlink"/>
+            <w:rFonts w:ascii="Arial" w:hAnsi="Arial" w:cs="Arial"/>
+            <w:b/>
+            <w:bCs/>
+            <w:sz w:val="24"/>
+            <w:szCs w:val="24"/>
+          </w:rPr>
+          <w:t>s</w:t>
+        </w:r>
+        <w:r>
+          <w:rPr>
+            <w:rStyle w:val="Hyperlink"/>
+            <w:rFonts w:ascii="Arial" w:hAnsi="Arial" w:cs="Arial"/>
+            <w:b/>
+            <w:bCs/>
+            <w:sz w:val="24"/>
+            <w:szCs w:val="24"/>
+          </w:rPr>
+          <w:t>er redirecionado ao nos</w:t>
+        </w:r>
+        <w:r>
+          <w:rPr>
+            <w:rStyle w:val="Hyperlink"/>
+            <w:rFonts w:ascii="Arial" w:hAnsi="Arial" w:cs="Arial"/>
+            <w:b/>
+            <w:bCs/>
+            <w:sz w:val="24"/>
+            <w:szCs w:val="24"/>
+          </w:rPr>
+          <w:t>s</w:t>
+        </w:r>
+        <w:r>
+          <w:rPr>
+            <w:rStyle w:val="Hyperlink"/>
+            <w:rFonts w:ascii="Arial" w:hAnsi="Arial" w:cs="Arial"/>
+            <w:b/>
+            <w:bCs/>
+            <w:sz w:val="24"/>
+            <w:szCs w:val="24"/>
+          </w:rPr>
+          <w:t>o BPMN!</w:t>
+        </w:r>
+      </w:hyperlink>
+    </w:p>
+    <w:p>
+      <w:pPr>
+        <w:jc w:val="both"/>
+        <w:rPr>
+          <w:rFonts w:ascii="Arial" w:hAnsi="Arial" w:cs="Arial"/>
+          <w:color w:val="auto"/>
+          <w:sz w:val="24"/>
+          <w:szCs w:val="24"/>
+        </w:rPr>
+      </w:pPr>
+    </w:p>
+    <w:p>
+      <w:pPr>
+        <w:rPr>
           <w:rFonts w:ascii="Arial Black" w:hAnsi="Arial Black"/>
           <w:color w:val="000000" w:themeColor="text1"/>
-          <w:sz w:val="28"/>
-          <w:szCs w:val="28"/>
+          <w:sz w:val="24"/>
+          <w:szCs w:val="24"/>
         </w:rPr>
       </w:pPr>
     </w:p>
@@ -5537,7 +5753,9 @@
     </w:p>
     <w:p>
       <w:pPr>
-        <w:jc w:val="center"/>
+        <w:tabs>
+          <w:tab w:val="left" w:pos="7175"/>
+        </w:tabs>
         <w:rPr>
           <w:rFonts w:ascii="Arial Black" w:hAnsi="Arial Black"/>
           <w:color w:val="000000" w:themeColor="text1"/>
@@ -5545,6 +5763,15 @@
           <w:szCs w:val="28"/>
         </w:rPr>
       </w:pPr>
+      <w:r>
+        <w:rPr>
+          <w:rFonts w:ascii="Arial Black" w:hAnsi="Arial Black"/>
+          <w:color w:val="000000" w:themeColor="text1"/>
+          <w:sz w:val="28"/>
+          <w:szCs w:val="28"/>
+        </w:rPr>
+        <w:tab/>
+      </w:r>
     </w:p>
     <w:p>
       <w:pPr>
@@ -5721,32 +5948,6 @@
         </w:rPr>
         <w:tab/>
       </w:r>
-    </w:p>
-    <w:p>
-      <w:pPr>
-        <w:tabs>
-          <w:tab w:val="left" w:pos="4412"/>
-        </w:tabs>
-        <w:rPr>
-          <w:rFonts w:ascii="Arial Black" w:hAnsi="Arial Black"/>
-          <w:color w:val="000000" w:themeColor="text1"/>
-          <w:sz w:val="28"/>
-          <w:szCs w:val="28"/>
-        </w:rPr>
-      </w:pPr>
-    </w:p>
-    <w:p>
-      <w:pPr>
-        <w:tabs>
-          <w:tab w:val="left" w:pos="4412"/>
-        </w:tabs>
-        <w:rPr>
-          <w:rFonts w:ascii="Arial Black" w:hAnsi="Arial Black"/>
-          <w:color w:val="000000" w:themeColor="text1"/>
-          <w:sz w:val="28"/>
-          <w:szCs w:val="28"/>
-        </w:rPr>
-      </w:pPr>
     </w:p>
     <w:p>
       <w:pPr>
@@ -5934,136 +6135,6 @@
                 <pic:pic xmlns:pic="http://schemas.openxmlformats.org/drawingml/2006/picture">
                   <pic:nvPicPr>
                     <pic:cNvPr id="0" name="Picture 7"/>
-                    <pic:cNvPicPr>
-                      <a:picLocks noChangeAspect="1" noChangeArrowheads="1"/>
-                    </pic:cNvPicPr>
-                  </pic:nvPicPr>
-                  <pic:blipFill>
-                    <a:blip r:embed="rId18" cstate="print">
-                      <a:extLst>
-                        <a:ext uri="{28A0092B-C50C-407E-A947-70E740481C1C}">
-                          <a14:useLocalDpi xmlns:a14="http://schemas.microsoft.com/office/drawing/2010/main" val="0"/>
-                        </a:ext>
-                      </a:extLst>
-                    </a:blip>
-                    <a:srcRect/>
-                    <a:stretch>
-                      <a:fillRect/>
-                    </a:stretch>
-                  </pic:blipFill>
-                  <pic:spPr bwMode="auto">
-                    <a:xfrm>
-                      <a:off x="0" y="0"/>
-                      <a:ext cx="6328800" cy="3564000"/>
-                    </a:xfrm>
-                    <a:prstGeom prst="rect">
-                      <a:avLst/>
-                    </a:prstGeom>
-                    <a:ln w="38100" cap="sq">
-                      <a:solidFill>
-                        <a:srgbClr val="000000"/>
-                      </a:solidFill>
-                      <a:prstDash val="solid"/>
-                      <a:miter lim="800000"/>
-                    </a:ln>
-                    <a:effectLst>
-                      <a:outerShdw blurRad="50800" dist="38100" dir="2700000" algn="tl" rotWithShape="0">
-                        <a:srgbClr val="000000">
-                          <a:alpha val="43000"/>
-                        </a:srgbClr>
-                      </a:outerShdw>
-                    </a:effectLst>
-                  </pic:spPr>
-                </pic:pic>
-              </a:graphicData>
-            </a:graphic>
-            <wp14:sizeRelH relativeFrom="margin">
-              <wp14:pctWidth>0</wp14:pctWidth>
-            </wp14:sizeRelH>
-            <wp14:sizeRelV relativeFrom="margin">
-              <wp14:pctHeight>0</wp14:pctHeight>
-            </wp14:sizeRelV>
-          </wp:anchor>
-        </w:drawing>
-      </w:r>
-      <w:proofErr w:type="spellStart"/>
-      <w:r>
-        <w:rPr>
-          <w:rFonts w:ascii="Arial" w:hAnsi="Arial" w:cs="Arial"/>
-          <w:b/>
-          <w:bCs/>
-          <w:i/>
-          <w:iCs/>
-          <w:u w:val="single"/>
-        </w:rPr>
-        <w:t>Wireframe</w:t>
-      </w:r>
-      <w:proofErr w:type="spellEnd"/>
-      <w:r>
-        <w:rPr>
-          <w:rFonts w:ascii="Arial" w:hAnsi="Arial" w:cs="Arial"/>
-          <w:b/>
-          <w:bCs/>
-          <w:i/>
-          <w:iCs/>
-          <w:u w:val="single"/>
-        </w:rPr>
-        <w:t xml:space="preserve"> Dashboard de Gerentes</w:t>
-      </w:r>
-      <w:r>
-        <w:rPr>
-          <w:rFonts w:ascii="Arial" w:hAnsi="Arial" w:cs="Arial"/>
-          <w:b/>
-          <w:bCs/>
-          <w:i/>
-          <w:iCs/>
-          <w:u w:val="single"/>
-        </w:rPr>
-        <w:t>:</w:t>
-      </w:r>
-    </w:p>
-    <w:p>
-      <w:pPr>
-        <w:pStyle w:val="NormalWeb"/>
-        <w:tabs>
-          <w:tab w:val="center" w:pos="4989"/>
-        </w:tabs>
-        <w:jc w:val="both"/>
-        <w:rPr>
-          <w:rFonts w:ascii="Arial" w:hAnsi="Arial" w:cs="Arial"/>
-          <w:b/>
-          <w:bCs/>
-          <w:i/>
-          <w:iCs/>
-          <w:u w:val="single"/>
-        </w:rPr>
-      </w:pPr>
-      <w:r>
-        <w:rPr>
-          <w:rFonts w:ascii="Arial" w:hAnsi="Arial" w:cs="Arial"/>
-          <w:noProof/>
-        </w:rPr>
-        <w:drawing>
-          <wp:anchor distT="0" distB="0" distL="114300" distR="114300" simplePos="0" relativeHeight="251665408" behindDoc="0" locked="0" layoutInCell="1" allowOverlap="1" wp14:anchorId="48CEDB49" wp14:editId="561D20DF">
-            <wp:simplePos x="0" y="0"/>
-            <wp:positionH relativeFrom="margin">
-              <wp:posOffset>31318</wp:posOffset>
-            </wp:positionH>
-            <wp:positionV relativeFrom="paragraph">
-              <wp:posOffset>4077665</wp:posOffset>
-            </wp:positionV>
-            <wp:extent cx="6328800" cy="3564000"/>
-            <wp:effectExtent l="76200" t="76200" r="129540" b="132080"/>
-            <wp:wrapSquare wrapText="bothSides"/>
-            <wp:docPr id="716533796" name="Imagem 8"/>
-            <wp:cNvGraphicFramePr>
-              <a:graphicFrameLocks xmlns:a="http://schemas.openxmlformats.org/drawingml/2006/main" noChangeAspect="1"/>
-            </wp:cNvGraphicFramePr>
-            <a:graphic xmlns:a="http://schemas.openxmlformats.org/drawingml/2006/main">
-              <a:graphicData uri="http://schemas.openxmlformats.org/drawingml/2006/picture">
-                <pic:pic xmlns:pic="http://schemas.openxmlformats.org/drawingml/2006/picture">
-                  <pic:nvPicPr>
-                    <pic:cNvPr id="0" name="Picture 8"/>
                     <pic:cNvPicPr>
                       <a:picLocks noChangeAspect="1" noChangeArrowheads="1"/>
                     </pic:cNvPicPr>
@@ -6126,8 +6197,9 @@
           <w:iCs/>
           <w:u w:val="single"/>
         </w:rPr>
-        <w:t>W</w:t>
-      </w:r>
+        <w:t>Wireframe</w:t>
+      </w:r>
+      <w:proofErr w:type="spellEnd"/>
       <w:r>
         <w:rPr>
           <w:rFonts w:ascii="Arial" w:hAnsi="Arial" w:cs="Arial"/>
@@ -6137,9 +6209,8 @@
           <w:iCs/>
           <w:u w:val="single"/>
         </w:rPr>
-        <w:t>ireframe</w:t>
-      </w:r>
-      <w:proofErr w:type="spellEnd"/>
+        <w:t xml:space="preserve"> Dashboard de Gerentes</w:t>
+      </w:r>
       <w:r>
         <w:rPr>
           <w:rFonts w:ascii="Arial" w:hAnsi="Arial" w:cs="Arial"/>
@@ -6149,9 +6220,16 @@
           <w:iCs/>
           <w:u w:val="single"/>
         </w:rPr>
-        <w:t xml:space="preserve"> Dashboard de </w:t>
-      </w:r>
-      <w:r>
+        <w:t>:</w:t>
+      </w:r>
+    </w:p>
+    <w:p>
+      <w:pPr>
+        <w:pStyle w:val="NormalWeb"/>
+        <w:tabs>
+          <w:tab w:val="center" w:pos="4989"/>
+        </w:tabs>
+        <w:jc w:val="both"/>
         <w:rPr>
           <w:rFonts w:ascii="Arial" w:hAnsi="Arial" w:cs="Arial"/>
           <w:b/>
@@ -6160,58 +6238,25 @@
           <w:iCs/>
           <w:u w:val="single"/>
         </w:rPr>
-        <w:t>Responsável de Infraestrutura- tela inicial</w:t>
-      </w:r>
-      <w:r>
-        <w:rPr>
-          <w:rFonts w:ascii="Arial" w:hAnsi="Arial" w:cs="Arial"/>
-          <w:b/>
-          <w:bCs/>
-          <w:i/>
-          <w:iCs/>
-          <w:u w:val="single"/>
-        </w:rPr>
-        <w:t>:</w:t>
-      </w:r>
-    </w:p>
-    <w:p>
-      <w:pPr>
-        <w:pStyle w:val="NormalWeb"/>
-        <w:tabs>
-          <w:tab w:val="center" w:pos="4989"/>
-        </w:tabs>
-        <w:jc w:val="both"/>
-        <w:rPr>
-          <w:rFonts w:ascii="Arial" w:hAnsi="Arial" w:cs="Arial"/>
-          <w:b/>
-          <w:bCs/>
-          <w:i/>
-          <w:iCs/>
-          <w:u w:val="single"/>
-        </w:rPr>
-      </w:pPr>
-      <w:r>
-        <w:rPr>
-          <w:rFonts w:ascii="Arial Black" w:hAnsi="Arial Black"/>
+      </w:pPr>
+      <w:r>
+        <w:rPr>
+          <w:rFonts w:ascii="Arial" w:hAnsi="Arial" w:cs="Arial"/>
           <w:noProof/>
-          <w:color w:val="000000" w:themeColor="text1"/>
-          <w:sz w:val="28"/>
-          <w:szCs w:val="28"/>
-        </w:rPr>
-        <w:lastRenderedPageBreak/>
+        </w:rPr>
         <w:drawing>
-          <wp:anchor distT="0" distB="0" distL="114300" distR="114300" simplePos="0" relativeHeight="251667456" behindDoc="0" locked="0" layoutInCell="1" allowOverlap="1" wp14:anchorId="2AFCFF9F" wp14:editId="3B5457D0">
+          <wp:anchor distT="0" distB="0" distL="114300" distR="114300" simplePos="0" relativeHeight="251665408" behindDoc="0" locked="0" layoutInCell="1" allowOverlap="1" wp14:anchorId="48CEDB49" wp14:editId="561D20DF">
             <wp:simplePos x="0" y="0"/>
             <wp:positionH relativeFrom="margin">
-              <wp:align>center</wp:align>
+              <wp:posOffset>31318</wp:posOffset>
             </wp:positionH>
             <wp:positionV relativeFrom="paragraph">
-              <wp:posOffset>531038</wp:posOffset>
+              <wp:posOffset>4077665</wp:posOffset>
             </wp:positionV>
             <wp:extent cx="6328800" cy="3564000"/>
             <wp:effectExtent l="76200" t="76200" r="129540" b="132080"/>
             <wp:wrapSquare wrapText="bothSides"/>
-            <wp:docPr id="1985178225" name="Imagem 9"/>
+            <wp:docPr id="716533796" name="Imagem 8"/>
             <wp:cNvGraphicFramePr>
               <a:graphicFrameLocks xmlns:a="http://schemas.openxmlformats.org/drawingml/2006/main" noChangeAspect="1"/>
             </wp:cNvGraphicFramePr>
@@ -6219,7 +6264,7 @@
               <a:graphicData uri="http://schemas.openxmlformats.org/drawingml/2006/picture">
                 <pic:pic xmlns:pic="http://schemas.openxmlformats.org/drawingml/2006/picture">
                   <pic:nvPicPr>
-                    <pic:cNvPr id="0" name="Picture 9"/>
+                    <pic:cNvPr id="0" name="Picture 8"/>
                     <pic:cNvPicPr>
                       <a:picLocks noChangeAspect="1" noChangeArrowheads="1"/>
                     </pic:cNvPicPr>
@@ -6316,16 +6361,9 @@
           <w:iCs/>
           <w:u w:val="single"/>
         </w:rPr>
-        <w:t>Responsável de Infraestrutura:</w:t>
-      </w:r>
-    </w:p>
-    <w:p>
-      <w:pPr>
-        <w:pStyle w:val="NormalWeb"/>
-        <w:tabs>
-          <w:tab w:val="center" w:pos="4989"/>
-        </w:tabs>
-        <w:jc w:val="both"/>
+        <w:t>Responsável de Infraestrutura- tela inicial</w:t>
+      </w:r>
+      <w:r>
         <w:rPr>
           <w:rFonts w:ascii="Arial" w:hAnsi="Arial" w:cs="Arial"/>
           <w:b/>
@@ -6334,7 +6372,8 @@
           <w:iCs/>
           <w:u w:val="single"/>
         </w:rPr>
-      </w:pPr>
+        <w:t>:</w:t>
+      </w:r>
     </w:p>
     <w:p>
       <w:pPr>
@@ -6352,23 +6391,6 @@
           <w:u w:val="single"/>
         </w:rPr>
       </w:pPr>
-    </w:p>
-    <w:p>
-      <w:pPr>
-        <w:pStyle w:val="NormalWeb"/>
-        <w:tabs>
-          <w:tab w:val="center" w:pos="4989"/>
-        </w:tabs>
-        <w:jc w:val="both"/>
-        <w:rPr>
-          <w:rFonts w:ascii="Arial" w:hAnsi="Arial" w:cs="Arial"/>
-          <w:b/>
-          <w:bCs/>
-          <w:i/>
-          <w:iCs/>
-          <w:u w:val="single"/>
-        </w:rPr>
-      </w:pPr>
       <w:r>
         <w:rPr>
           <w:rFonts w:ascii="Arial Black" w:hAnsi="Arial Black"/>
@@ -6377,19 +6399,20 @@
           <w:sz w:val="28"/>
           <w:szCs w:val="28"/>
         </w:rPr>
+        <w:lastRenderedPageBreak/>
         <w:drawing>
-          <wp:anchor distT="0" distB="0" distL="114300" distR="114300" simplePos="0" relativeHeight="251666432" behindDoc="0" locked="0" layoutInCell="1" allowOverlap="1" wp14:anchorId="7C878819" wp14:editId="4E45B45A">
+          <wp:anchor distT="0" distB="0" distL="114300" distR="114300" simplePos="0" relativeHeight="251667456" behindDoc="0" locked="0" layoutInCell="1" allowOverlap="1" wp14:anchorId="2AFCFF9F" wp14:editId="3B5457D0">
             <wp:simplePos x="0" y="0"/>
             <wp:positionH relativeFrom="margin">
               <wp:align>center</wp:align>
             </wp:positionH>
             <wp:positionV relativeFrom="paragraph">
-              <wp:posOffset>425323</wp:posOffset>
+              <wp:posOffset>531038</wp:posOffset>
             </wp:positionV>
             <wp:extent cx="6328800" cy="3564000"/>
             <wp:effectExtent l="76200" t="76200" r="129540" b="132080"/>
             <wp:wrapSquare wrapText="bothSides"/>
-            <wp:docPr id="1031653325" name="Imagem 10"/>
+            <wp:docPr id="1985178225" name="Imagem 9"/>
             <wp:cNvGraphicFramePr>
               <a:graphicFrameLocks xmlns:a="http://schemas.openxmlformats.org/drawingml/2006/main" noChangeAspect="1"/>
             </wp:cNvGraphicFramePr>
@@ -6397,7 +6420,7 @@
               <a:graphicData uri="http://schemas.openxmlformats.org/drawingml/2006/picture">
                 <pic:pic xmlns:pic="http://schemas.openxmlformats.org/drawingml/2006/picture">
                   <pic:nvPicPr>
-                    <pic:cNvPr id="0" name="Picture 10"/>
+                    <pic:cNvPr id="0" name="Picture 9"/>
                     <pic:cNvPicPr>
                       <a:picLocks noChangeAspect="1" noChangeArrowheads="1"/>
                     </pic:cNvPicPr>
@@ -6494,81 +6517,80 @@
           <w:iCs/>
           <w:u w:val="single"/>
         </w:rPr>
-        <w:t>Analista de Infraestrutura:</w:t>
-      </w:r>
-    </w:p>
-    <w:p>
-      <w:pPr>
-        <w:pStyle w:val="Ttulo1"/>
-        <w:rPr>
-          <w:color w:val="auto"/>
-        </w:rPr>
-      </w:pPr>
-      <w:r>
-        <w:rPr>
-          <w:color w:val="auto"/>
-        </w:rPr>
-        <w:lastRenderedPageBreak/>
-        <w:t>Diagrama de Sequência</w:t>
-      </w:r>
-    </w:p>
-    <w:p/>
-    <w:p/>
-    <w:p>
-      <w:pPr>
-        <w:rPr>
-          <w:rFonts w:ascii="Arial" w:hAnsi="Arial" w:cs="Arial"/>
-          <w:color w:val="auto"/>
-          <w:sz w:val="24"/>
-          <w:szCs w:val="24"/>
-        </w:rPr>
-      </w:pPr>
-      <w:r>
-        <w:rPr>
-          <w:rFonts w:ascii="Arial" w:hAnsi="Arial" w:cs="Arial"/>
-          <w:color w:val="auto"/>
-          <w:sz w:val="24"/>
-          <w:szCs w:val="24"/>
-        </w:rPr>
-        <w:t>Um diagrama de sequência é um tipo de diagrama UML que mostra como os objetos de um sistema interagem ao longo do tempo, destacando a troca de mensagens entre eles para realizar uma funcionalidade específica.</w:t>
-      </w:r>
-    </w:p>
-    <w:p>
-      <w:pPr>
-        <w:rPr>
-          <w:rFonts w:ascii="Arial" w:hAnsi="Arial" w:cs="Arial"/>
-          <w:color w:val="auto"/>
-          <w:sz w:val="24"/>
-          <w:szCs w:val="24"/>
-        </w:rPr>
-      </w:pPr>
-    </w:p>
-    <w:p>
-      <w:pPr>
-        <w:rPr>
-          <w:rFonts w:ascii="Arial" w:hAnsi="Arial" w:cs="Arial"/>
-          <w:color w:val="auto"/>
-          <w:sz w:val="24"/>
-          <w:szCs w:val="24"/>
-        </w:rPr>
-      </w:pPr>
-      <w:r>
-        <w:rPr>
+        <w:t>Responsável de Infraestrutura:</w:t>
+      </w:r>
+    </w:p>
+    <w:p>
+      <w:pPr>
+        <w:pStyle w:val="NormalWeb"/>
+        <w:tabs>
+          <w:tab w:val="center" w:pos="4989"/>
+        </w:tabs>
+        <w:jc w:val="both"/>
+        <w:rPr>
+          <w:rFonts w:ascii="Arial" w:hAnsi="Arial" w:cs="Arial"/>
+          <w:b/>
+          <w:bCs/>
+          <w:i/>
+          <w:iCs/>
+          <w:u w:val="single"/>
+        </w:rPr>
+      </w:pPr>
+    </w:p>
+    <w:p>
+      <w:pPr>
+        <w:pStyle w:val="NormalWeb"/>
+        <w:tabs>
+          <w:tab w:val="center" w:pos="4989"/>
+        </w:tabs>
+        <w:jc w:val="both"/>
+        <w:rPr>
+          <w:rFonts w:ascii="Arial" w:hAnsi="Arial" w:cs="Arial"/>
+          <w:b/>
+          <w:bCs/>
+          <w:i/>
+          <w:iCs/>
+          <w:u w:val="single"/>
+        </w:rPr>
+      </w:pPr>
+    </w:p>
+    <w:p>
+      <w:pPr>
+        <w:pStyle w:val="NormalWeb"/>
+        <w:tabs>
+          <w:tab w:val="center" w:pos="4989"/>
+        </w:tabs>
+        <w:jc w:val="both"/>
+        <w:rPr>
+          <w:rFonts w:ascii="Arial" w:hAnsi="Arial" w:cs="Arial"/>
+          <w:b/>
+          <w:bCs/>
+          <w:i/>
+          <w:iCs/>
+          <w:u w:val="single"/>
+        </w:rPr>
+      </w:pPr>
+      <w:r>
+        <w:rPr>
+          <w:rFonts w:ascii="Arial Black" w:hAnsi="Arial Black"/>
           <w:noProof/>
+          <w:color w:val="000000" w:themeColor="text1"/>
+          <w:sz w:val="28"/>
+          <w:szCs w:val="28"/>
         </w:rPr>
         <w:drawing>
-          <wp:anchor distT="0" distB="0" distL="114300" distR="114300" simplePos="0" relativeHeight="251668480" behindDoc="0" locked="0" layoutInCell="1" allowOverlap="1" wp14:anchorId="38117D9F" wp14:editId="16EFB056">
+          <wp:anchor distT="0" distB="0" distL="114300" distR="114300" simplePos="0" relativeHeight="251666432" behindDoc="0" locked="0" layoutInCell="1" allowOverlap="1" wp14:anchorId="7C878819" wp14:editId="4E45B45A">
             <wp:simplePos x="0" y="0"/>
-            <wp:positionH relativeFrom="column">
-              <wp:posOffset>110</wp:posOffset>
+            <wp:positionH relativeFrom="margin">
+              <wp:align>center</wp:align>
             </wp:positionH>
             <wp:positionV relativeFrom="paragraph">
-              <wp:posOffset>1022</wp:posOffset>
+              <wp:posOffset>425323</wp:posOffset>
             </wp:positionV>
-            <wp:extent cx="6336000" cy="3333600"/>
-            <wp:effectExtent l="76200" t="76200" r="141605" b="133985"/>
+            <wp:extent cx="6328800" cy="3564000"/>
+            <wp:effectExtent l="76200" t="76200" r="129540" b="132080"/>
             <wp:wrapSquare wrapText="bothSides"/>
-            <wp:docPr id="92224562" name="Imagem 1" descr="Diagrama&#10;&#10;Descrição gerada automaticamente"/>
+            <wp:docPr id="1031653325" name="Imagem 10"/>
             <wp:cNvGraphicFramePr>
               <a:graphicFrameLocks xmlns:a="http://schemas.openxmlformats.org/drawingml/2006/main" noChangeAspect="1"/>
             </wp:cNvGraphicFramePr>
@@ -6576,13 +6598,13 @@
               <a:graphicData uri="http://schemas.openxmlformats.org/drawingml/2006/picture">
                 <pic:pic xmlns:pic="http://schemas.openxmlformats.org/drawingml/2006/picture">
                   <pic:nvPicPr>
-                    <pic:cNvPr id="92224562" name="Imagem 1" descr="Diagrama&#10;&#10;Descrição gerada automaticamente"/>
+                    <pic:cNvPr id="0" name="Picture 10"/>
                     <pic:cNvPicPr>
                       <a:picLocks noChangeAspect="1" noChangeArrowheads="1"/>
                     </pic:cNvPicPr>
                   </pic:nvPicPr>
                   <pic:blipFill>
-                    <a:blip r:embed="rId22">
+                    <a:blip r:embed="rId22" cstate="print">
                       <a:extLst>
                         <a:ext uri="{28A0092B-C50C-407E-A947-70E740481C1C}">
                           <a14:useLocalDpi xmlns:a14="http://schemas.microsoft.com/office/drawing/2010/main" val="0"/>
@@ -6597,7 +6619,7 @@
                   <pic:spPr bwMode="auto">
                     <a:xfrm>
                       <a:off x="0" y="0"/>
-                      <a:ext cx="6336000" cy="3333600"/>
+                      <a:ext cx="6328800" cy="3564000"/>
                     </a:xfrm>
                     <a:prstGeom prst="rect">
                       <a:avLst/>
@@ -6629,6 +6651,108 @@
           </wp:anchor>
         </w:drawing>
       </w:r>
+      <w:proofErr w:type="spellStart"/>
+      <w:r>
+        <w:rPr>
+          <w:rFonts w:ascii="Arial" w:hAnsi="Arial" w:cs="Arial"/>
+          <w:b/>
+          <w:bCs/>
+          <w:i/>
+          <w:iCs/>
+          <w:u w:val="single"/>
+        </w:rPr>
+        <w:t>W</w:t>
+      </w:r>
+      <w:r>
+        <w:rPr>
+          <w:rFonts w:ascii="Arial" w:hAnsi="Arial" w:cs="Arial"/>
+          <w:b/>
+          <w:bCs/>
+          <w:i/>
+          <w:iCs/>
+          <w:u w:val="single"/>
+        </w:rPr>
+        <w:t>ireframe</w:t>
+      </w:r>
+      <w:proofErr w:type="spellEnd"/>
+      <w:r>
+        <w:rPr>
+          <w:rFonts w:ascii="Arial" w:hAnsi="Arial" w:cs="Arial"/>
+          <w:b/>
+          <w:bCs/>
+          <w:i/>
+          <w:iCs/>
+          <w:u w:val="single"/>
+        </w:rPr>
+        <w:t xml:space="preserve"> Dashboard de </w:t>
+      </w:r>
+      <w:r>
+        <w:rPr>
+          <w:rFonts w:ascii="Arial" w:hAnsi="Arial" w:cs="Arial"/>
+          <w:b/>
+          <w:bCs/>
+          <w:i/>
+          <w:iCs/>
+          <w:u w:val="single"/>
+        </w:rPr>
+        <w:t>Analista de Infraestrutura:</w:t>
+      </w:r>
+    </w:p>
+    <w:p>
+      <w:pPr>
+        <w:pStyle w:val="Ttulo1"/>
+        <w:rPr>
+          <w:color w:val="auto"/>
+        </w:rPr>
+      </w:pPr>
+      <w:r>
+        <w:rPr>
+          <w:color w:val="auto"/>
+        </w:rPr>
+        <w:lastRenderedPageBreak/>
+        <w:t>Diagrama de Sequência</w:t>
+      </w:r>
+    </w:p>
+    <w:p/>
+    <w:p/>
+    <w:p>
+      <w:pPr>
+        <w:rPr>
+          <w:rFonts w:ascii="Arial" w:hAnsi="Arial" w:cs="Arial"/>
+          <w:color w:val="auto"/>
+          <w:sz w:val="24"/>
+          <w:szCs w:val="24"/>
+        </w:rPr>
+      </w:pPr>
+      <w:r>
+        <w:rPr>
+          <w:rFonts w:ascii="Arial" w:hAnsi="Arial" w:cs="Arial"/>
+          <w:color w:val="auto"/>
+          <w:sz w:val="24"/>
+          <w:szCs w:val="24"/>
+        </w:rPr>
+        <w:t>Um diagrama de sequência é um tipo de diagrama UML que mostra como os objetos de um sistema interagem ao longo do tempo, destacando a troca de mensagens entre eles para realizar uma funcionalidade específica.</w:t>
+      </w:r>
+    </w:p>
+    <w:p>
+      <w:pPr>
+        <w:rPr>
+          <w:rFonts w:ascii="Arial" w:hAnsi="Arial" w:cs="Arial"/>
+          <w:color w:val="auto"/>
+          <w:sz w:val="24"/>
+          <w:szCs w:val="24"/>
+        </w:rPr>
+      </w:pPr>
+    </w:p>
+    <w:p>
+      <w:pPr>
+        <w:rPr>
+          <w:rFonts w:ascii="Arial" w:hAnsi="Arial" w:cs="Arial"/>
+          <w:color w:val="auto"/>
+          <w:sz w:val="24"/>
+          <w:szCs w:val="24"/>
+        </w:rPr>
+      </w:pPr>
     </w:p>
     <w:p>
       <w:pPr>
@@ -6792,21 +6916,1506 @@
     </w:p>
     <w:p>
       <w:pPr>
+        <w:rPr>
+          <w:rFonts w:ascii="Arial Black" w:hAnsi="Arial Black"/>
+          <w:color w:val="000000" w:themeColor="text1"/>
+          <w:sz w:val="28"/>
+          <w:szCs w:val="28"/>
+        </w:rPr>
+      </w:pPr>
+    </w:p>
+    <w:p>
+      <w:pPr>
+        <w:rPr>
+          <w:rFonts w:ascii="Arial Black" w:hAnsi="Arial Black"/>
+          <w:color w:val="000000" w:themeColor="text1"/>
+          <w:sz w:val="28"/>
+          <w:szCs w:val="28"/>
+        </w:rPr>
+      </w:pPr>
+    </w:p>
+    <w:p>
+      <w:pPr>
+        <w:rPr>
+          <w:rFonts w:ascii="Arial Black" w:hAnsi="Arial Black"/>
+          <w:color w:val="000000" w:themeColor="text1"/>
+          <w:sz w:val="28"/>
+          <w:szCs w:val="28"/>
+        </w:rPr>
+      </w:pPr>
+    </w:p>
+    <w:p>
+      <w:pPr>
+        <w:rPr>
+          <w:rFonts w:ascii="Arial Black" w:hAnsi="Arial Black"/>
+          <w:color w:val="000000" w:themeColor="text1"/>
+          <w:sz w:val="28"/>
+          <w:szCs w:val="28"/>
+        </w:rPr>
+      </w:pPr>
+    </w:p>
+    <w:p>
+      <w:pPr>
+        <w:rPr>
+          <w:rFonts w:ascii="Arial Black" w:hAnsi="Arial Black"/>
+          <w:color w:val="000000" w:themeColor="text1"/>
+          <w:sz w:val="28"/>
+          <w:szCs w:val="28"/>
+        </w:rPr>
+      </w:pPr>
+    </w:p>
+    <w:p>
+      <w:pPr>
+        <w:rPr>
+          <w:rFonts w:ascii="Arial Black" w:hAnsi="Arial Black"/>
+          <w:color w:val="000000" w:themeColor="text1"/>
+          <w:sz w:val="28"/>
+          <w:szCs w:val="28"/>
+        </w:rPr>
+      </w:pPr>
+    </w:p>
+    <w:p>
+      <w:pPr>
+        <w:rPr>
+          <w:rFonts w:ascii="Arial Black" w:hAnsi="Arial Black"/>
+          <w:color w:val="000000" w:themeColor="text1"/>
+          <w:sz w:val="28"/>
+          <w:szCs w:val="28"/>
+        </w:rPr>
+      </w:pPr>
+    </w:p>
+    <w:p>
+      <w:pPr>
+        <w:rPr>
+          <w:rFonts w:ascii="Arial Black" w:hAnsi="Arial Black"/>
+          <w:color w:val="000000" w:themeColor="text1"/>
+          <w:sz w:val="28"/>
+          <w:szCs w:val="28"/>
+        </w:rPr>
+      </w:pPr>
+    </w:p>
+    <w:p>
+      <w:pPr>
+        <w:rPr>
+          <w:rFonts w:ascii="Arial Black" w:hAnsi="Arial Black"/>
+          <w:color w:val="000000" w:themeColor="text1"/>
+          <w:sz w:val="28"/>
+          <w:szCs w:val="28"/>
+        </w:rPr>
+      </w:pPr>
+    </w:p>
+    <w:p>
+      <w:pPr>
+        <w:rPr>
+          <w:rFonts w:ascii="Arial Black" w:hAnsi="Arial Black"/>
+          <w:color w:val="000000" w:themeColor="text1"/>
+          <w:sz w:val="28"/>
+          <w:szCs w:val="28"/>
+        </w:rPr>
+      </w:pPr>
+    </w:p>
+    <w:p>
+      <w:pPr>
+        <w:rPr>
+          <w:rFonts w:ascii="Arial Black" w:hAnsi="Arial Black"/>
+          <w:color w:val="000000" w:themeColor="text1"/>
+          <w:sz w:val="28"/>
+          <w:szCs w:val="28"/>
+        </w:rPr>
+      </w:pPr>
+    </w:p>
+    <w:p>
+      <w:pPr>
+        <w:rPr>
+          <w:rFonts w:ascii="Arial Black" w:hAnsi="Arial Black"/>
+          <w:color w:val="000000" w:themeColor="text1"/>
+          <w:sz w:val="28"/>
+          <w:szCs w:val="28"/>
+        </w:rPr>
+      </w:pPr>
+    </w:p>
+    <w:p>
+      <w:pPr>
+        <w:pStyle w:val="Ttulo1"/>
+        <w:rPr>
+          <w:color w:val="auto"/>
+        </w:rPr>
+      </w:pPr>
+      <w:r>
+        <w:rPr>
+          <w:color w:val="auto"/>
+        </w:rPr>
+        <w:lastRenderedPageBreak/>
+        <w:t xml:space="preserve">Diagrama de </w:t>
+      </w:r>
+      <w:r>
+        <w:rPr>
+          <w:color w:val="auto"/>
+        </w:rPr>
+        <w:t>Classes</w:t>
+      </w:r>
+    </w:p>
+    <w:p/>
+    <w:p>
+      <w:pPr>
+        <w:jc w:val="both"/>
+        <w:rPr>
+          <w:rFonts w:ascii="Arial" w:hAnsi="Arial" w:cs="Arial"/>
+          <w:color w:val="auto"/>
+          <w:sz w:val="24"/>
+          <w:szCs w:val="24"/>
+        </w:rPr>
+      </w:pPr>
+      <w:r>
+        <w:rPr>
+          <w:rFonts w:ascii="Arial" w:hAnsi="Arial" w:cs="Arial"/>
+          <w:color w:val="auto"/>
+          <w:sz w:val="24"/>
+          <w:szCs w:val="24"/>
+        </w:rPr>
+        <w:t>Um diagrama de classes é uma representação gráfica das classes de um sistema de software, juntamente com seus atributos, métodos e relacionamentos entre elas. Ele descreve a estrutura estática do sistema, mostrando as classes e suas associações, agregações, composições, heranças e dependências. Em essência, um diagrama de classes oferece uma visão geral das entidades do sistema e como elas se relacionam entre si, facilitando a compreensão da estrutura e organização do software.</w:t>
+      </w:r>
+    </w:p>
+    <w:p>
+      <w:pPr>
+        <w:jc w:val="both"/>
+        <w:rPr>
+          <w:rFonts w:ascii="Arial" w:hAnsi="Arial" w:cs="Arial"/>
+          <w:color w:val="auto"/>
+          <w:sz w:val="24"/>
+          <w:szCs w:val="24"/>
+        </w:rPr>
+      </w:pPr>
+    </w:p>
+    <w:p>
+      <w:pPr>
+        <w:jc w:val="both"/>
+        <w:rPr>
+          <w:rFonts w:ascii="Arial" w:hAnsi="Arial" w:cs="Arial"/>
+          <w:color w:val="auto"/>
+          <w:sz w:val="24"/>
+          <w:szCs w:val="24"/>
+        </w:rPr>
+      </w:pPr>
+    </w:p>
+    <w:p>
+      <w:pPr>
+        <w:jc w:val="both"/>
+        <w:rPr>
+          <w:rFonts w:ascii="Arial" w:hAnsi="Arial" w:cs="Arial"/>
+          <w:color w:val="auto"/>
+          <w:sz w:val="24"/>
+          <w:szCs w:val="24"/>
+        </w:rPr>
+      </w:pPr>
+    </w:p>
+    <w:p>
+      <w:pPr>
+        <w:jc w:val="both"/>
+        <w:rPr>
+          <w:rFonts w:ascii="Arial" w:hAnsi="Arial" w:cs="Arial"/>
+          <w:color w:val="auto"/>
+          <w:sz w:val="24"/>
+          <w:szCs w:val="24"/>
+        </w:rPr>
+      </w:pPr>
+    </w:p>
+    <w:p>
+      <w:pPr>
+        <w:jc w:val="both"/>
+        <w:rPr>
+          <w:rFonts w:ascii="Arial" w:hAnsi="Arial" w:cs="Arial"/>
+          <w:color w:val="auto"/>
+          <w:sz w:val="24"/>
+          <w:szCs w:val="24"/>
+        </w:rPr>
+      </w:pPr>
+    </w:p>
+    <w:p>
+      <w:pPr>
+        <w:jc w:val="both"/>
+        <w:rPr>
+          <w:rFonts w:ascii="Arial" w:hAnsi="Arial" w:cs="Arial"/>
+          <w:color w:val="auto"/>
+          <w:sz w:val="24"/>
+          <w:szCs w:val="24"/>
+        </w:rPr>
+      </w:pPr>
+    </w:p>
+    <w:p>
+      <w:pPr>
+        <w:jc w:val="both"/>
+        <w:rPr>
+          <w:rFonts w:ascii="Arial" w:hAnsi="Arial" w:cs="Arial"/>
+          <w:color w:val="auto"/>
+          <w:sz w:val="24"/>
+          <w:szCs w:val="24"/>
+        </w:rPr>
+      </w:pPr>
+    </w:p>
+    <w:p>
+      <w:pPr>
+        <w:jc w:val="both"/>
+        <w:rPr>
+          <w:rFonts w:ascii="Arial" w:hAnsi="Arial" w:cs="Arial"/>
+          <w:color w:val="auto"/>
+          <w:sz w:val="24"/>
+          <w:szCs w:val="24"/>
+        </w:rPr>
+      </w:pPr>
+    </w:p>
+    <w:p>
+      <w:pPr>
+        <w:jc w:val="both"/>
+        <w:rPr>
+          <w:rFonts w:ascii="Arial" w:hAnsi="Arial" w:cs="Arial"/>
+          <w:color w:val="auto"/>
+          <w:sz w:val="24"/>
+          <w:szCs w:val="24"/>
+        </w:rPr>
+      </w:pPr>
+    </w:p>
+    <w:p>
+      <w:pPr>
+        <w:jc w:val="both"/>
+        <w:rPr>
+          <w:rFonts w:ascii="Arial" w:hAnsi="Arial" w:cs="Arial"/>
+          <w:color w:val="auto"/>
+          <w:sz w:val="24"/>
+          <w:szCs w:val="24"/>
+        </w:rPr>
+      </w:pPr>
+    </w:p>
+    <w:p>
+      <w:pPr>
+        <w:jc w:val="both"/>
+        <w:rPr>
+          <w:rFonts w:ascii="Arial" w:hAnsi="Arial" w:cs="Arial"/>
+          <w:color w:val="auto"/>
+          <w:sz w:val="24"/>
+          <w:szCs w:val="24"/>
+        </w:rPr>
+      </w:pPr>
+    </w:p>
+    <w:p>
+      <w:pPr>
+        <w:jc w:val="both"/>
+        <w:rPr>
+          <w:rFonts w:ascii="Arial" w:hAnsi="Arial" w:cs="Arial"/>
+          <w:color w:val="auto"/>
+          <w:sz w:val="24"/>
+          <w:szCs w:val="24"/>
+        </w:rPr>
+      </w:pPr>
+    </w:p>
+    <w:p>
+      <w:pPr>
+        <w:jc w:val="both"/>
+        <w:rPr>
+          <w:rFonts w:ascii="Arial" w:hAnsi="Arial" w:cs="Arial"/>
+          <w:color w:val="auto"/>
+          <w:sz w:val="24"/>
+          <w:szCs w:val="24"/>
+        </w:rPr>
+      </w:pPr>
+    </w:p>
+    <w:p>
+      <w:pPr>
+        <w:jc w:val="both"/>
+        <w:rPr>
+          <w:rFonts w:ascii="Arial" w:hAnsi="Arial" w:cs="Arial"/>
+          <w:color w:val="auto"/>
+          <w:sz w:val="24"/>
+          <w:szCs w:val="24"/>
+        </w:rPr>
+      </w:pPr>
+    </w:p>
+    <w:p>
+      <w:pPr>
+        <w:jc w:val="both"/>
+        <w:rPr>
+          <w:rFonts w:ascii="Arial" w:hAnsi="Arial" w:cs="Arial"/>
+          <w:color w:val="auto"/>
+          <w:sz w:val="24"/>
+          <w:szCs w:val="24"/>
+        </w:rPr>
+      </w:pPr>
+    </w:p>
+    <w:p>
+      <w:pPr>
+        <w:jc w:val="both"/>
+        <w:rPr>
+          <w:rFonts w:ascii="Arial" w:hAnsi="Arial" w:cs="Arial"/>
+          <w:color w:val="auto"/>
+          <w:sz w:val="24"/>
+          <w:szCs w:val="24"/>
+        </w:rPr>
+      </w:pPr>
+    </w:p>
+    <w:p>
+      <w:pPr>
+        <w:jc w:val="both"/>
+        <w:rPr>
+          <w:rFonts w:ascii="Arial" w:hAnsi="Arial" w:cs="Arial"/>
+          <w:color w:val="auto"/>
+          <w:sz w:val="24"/>
+          <w:szCs w:val="24"/>
+        </w:rPr>
+      </w:pPr>
+    </w:p>
+    <w:p>
+      <w:pPr>
+        <w:jc w:val="both"/>
+        <w:rPr>
+          <w:rFonts w:ascii="Arial" w:hAnsi="Arial" w:cs="Arial"/>
+          <w:color w:val="auto"/>
+          <w:sz w:val="24"/>
+          <w:szCs w:val="24"/>
+        </w:rPr>
+      </w:pPr>
+    </w:p>
+    <w:p>
+      <w:pPr>
+        <w:jc w:val="both"/>
+        <w:rPr>
+          <w:rFonts w:ascii="Arial" w:hAnsi="Arial" w:cs="Arial"/>
+          <w:color w:val="auto"/>
+          <w:sz w:val="24"/>
+          <w:szCs w:val="24"/>
+        </w:rPr>
+      </w:pPr>
+    </w:p>
+    <w:p>
+      <w:pPr>
+        <w:jc w:val="both"/>
+        <w:rPr>
+          <w:rFonts w:ascii="Arial" w:hAnsi="Arial" w:cs="Arial"/>
+          <w:color w:val="auto"/>
+          <w:sz w:val="24"/>
+          <w:szCs w:val="24"/>
+        </w:rPr>
+      </w:pPr>
+    </w:p>
+    <w:p>
+      <w:pPr>
+        <w:jc w:val="both"/>
+        <w:rPr>
+          <w:rFonts w:ascii="Arial" w:hAnsi="Arial" w:cs="Arial"/>
+          <w:color w:val="auto"/>
+          <w:sz w:val="24"/>
+          <w:szCs w:val="24"/>
+        </w:rPr>
+      </w:pPr>
+    </w:p>
+    <w:p>
+      <w:pPr>
+        <w:jc w:val="both"/>
+        <w:rPr>
+          <w:rFonts w:ascii="Arial" w:hAnsi="Arial" w:cs="Arial"/>
+          <w:color w:val="auto"/>
+          <w:sz w:val="24"/>
+          <w:szCs w:val="24"/>
+        </w:rPr>
+      </w:pPr>
+    </w:p>
+    <w:p>
+      <w:pPr>
+        <w:jc w:val="both"/>
+        <w:rPr>
+          <w:rFonts w:ascii="Arial" w:hAnsi="Arial" w:cs="Arial"/>
+          <w:color w:val="auto"/>
+          <w:sz w:val="24"/>
+          <w:szCs w:val="24"/>
+        </w:rPr>
+      </w:pPr>
+    </w:p>
+    <w:p>
+      <w:pPr>
+        <w:jc w:val="both"/>
+        <w:rPr>
+          <w:rFonts w:ascii="Arial" w:hAnsi="Arial" w:cs="Arial"/>
+          <w:color w:val="auto"/>
+          <w:sz w:val="24"/>
+          <w:szCs w:val="24"/>
+        </w:rPr>
+      </w:pPr>
+    </w:p>
+    <w:p>
+      <w:pPr>
+        <w:jc w:val="both"/>
+        <w:rPr>
+          <w:rFonts w:ascii="Arial" w:hAnsi="Arial" w:cs="Arial"/>
+          <w:color w:val="auto"/>
+          <w:sz w:val="24"/>
+          <w:szCs w:val="24"/>
+        </w:rPr>
+      </w:pPr>
+    </w:p>
+    <w:p>
+      <w:pPr>
+        <w:jc w:val="both"/>
+        <w:rPr>
+          <w:rFonts w:ascii="Arial" w:hAnsi="Arial" w:cs="Arial"/>
+          <w:color w:val="auto"/>
+          <w:sz w:val="24"/>
+          <w:szCs w:val="24"/>
+        </w:rPr>
+      </w:pPr>
+    </w:p>
+    <w:p>
+      <w:pPr>
+        <w:jc w:val="both"/>
+        <w:rPr>
+          <w:rFonts w:ascii="Arial" w:hAnsi="Arial" w:cs="Arial"/>
+          <w:color w:val="auto"/>
+          <w:sz w:val="24"/>
+          <w:szCs w:val="24"/>
+        </w:rPr>
+      </w:pPr>
+    </w:p>
+    <w:p>
+      <w:pPr>
+        <w:jc w:val="both"/>
+        <w:rPr>
+          <w:rFonts w:ascii="Arial" w:hAnsi="Arial" w:cs="Arial"/>
+          <w:color w:val="auto"/>
+          <w:sz w:val="24"/>
+          <w:szCs w:val="24"/>
+        </w:rPr>
+      </w:pPr>
+    </w:p>
+    <w:p>
+      <w:pPr>
+        <w:jc w:val="both"/>
+        <w:rPr>
+          <w:rFonts w:ascii="Arial" w:hAnsi="Arial" w:cs="Arial"/>
+          <w:color w:val="auto"/>
+          <w:sz w:val="24"/>
+          <w:szCs w:val="24"/>
+        </w:rPr>
+      </w:pPr>
+    </w:p>
+    <w:p>
+      <w:pPr>
+        <w:jc w:val="both"/>
+        <w:rPr>
+          <w:rFonts w:ascii="Arial" w:hAnsi="Arial" w:cs="Arial"/>
+          <w:color w:val="auto"/>
+          <w:sz w:val="24"/>
+          <w:szCs w:val="24"/>
+        </w:rPr>
+      </w:pPr>
+    </w:p>
+    <w:p>
+      <w:pPr>
+        <w:jc w:val="both"/>
+        <w:rPr>
+          <w:rFonts w:ascii="Arial" w:hAnsi="Arial" w:cs="Arial"/>
+          <w:color w:val="auto"/>
+          <w:sz w:val="24"/>
+          <w:szCs w:val="24"/>
+        </w:rPr>
+      </w:pPr>
+    </w:p>
+    <w:p>
+      <w:pPr>
+        <w:jc w:val="both"/>
+        <w:rPr>
+          <w:rFonts w:ascii="Arial" w:hAnsi="Arial" w:cs="Arial"/>
+          <w:color w:val="auto"/>
+          <w:sz w:val="24"/>
+          <w:szCs w:val="24"/>
+        </w:rPr>
+      </w:pPr>
+    </w:p>
+    <w:p>
+      <w:pPr>
+        <w:jc w:val="both"/>
+        <w:rPr>
+          <w:rFonts w:ascii="Arial" w:hAnsi="Arial" w:cs="Arial"/>
+          <w:color w:val="auto"/>
+          <w:sz w:val="24"/>
+          <w:szCs w:val="24"/>
+        </w:rPr>
+      </w:pPr>
+    </w:p>
+    <w:p>
+      <w:pPr>
+        <w:jc w:val="both"/>
+        <w:rPr>
+          <w:rFonts w:ascii="Arial" w:hAnsi="Arial" w:cs="Arial"/>
+          <w:color w:val="auto"/>
+          <w:sz w:val="24"/>
+          <w:szCs w:val="24"/>
+        </w:rPr>
+      </w:pPr>
+    </w:p>
+    <w:p>
+      <w:pPr>
+        <w:jc w:val="both"/>
+        <w:rPr>
+          <w:rFonts w:ascii="Arial" w:hAnsi="Arial" w:cs="Arial"/>
+          <w:color w:val="auto"/>
+          <w:sz w:val="24"/>
+          <w:szCs w:val="24"/>
+        </w:rPr>
+      </w:pPr>
+    </w:p>
+    <w:p>
+      <w:pPr>
+        <w:jc w:val="both"/>
+        <w:rPr>
+          <w:rFonts w:ascii="Arial" w:hAnsi="Arial" w:cs="Arial"/>
+          <w:color w:val="auto"/>
+          <w:sz w:val="24"/>
+          <w:szCs w:val="24"/>
+        </w:rPr>
+      </w:pPr>
+    </w:p>
+    <w:p>
+      <w:pPr>
+        <w:jc w:val="both"/>
+        <w:rPr>
+          <w:rFonts w:ascii="Arial" w:hAnsi="Arial" w:cs="Arial"/>
+          <w:color w:val="auto"/>
+          <w:sz w:val="24"/>
+          <w:szCs w:val="24"/>
+        </w:rPr>
+      </w:pPr>
+    </w:p>
+    <w:p>
+      <w:pPr>
+        <w:jc w:val="both"/>
+        <w:rPr>
+          <w:rFonts w:ascii="Arial" w:hAnsi="Arial" w:cs="Arial"/>
+          <w:color w:val="auto"/>
+          <w:sz w:val="24"/>
+          <w:szCs w:val="24"/>
+        </w:rPr>
+      </w:pPr>
+    </w:p>
+    <w:p>
+      <w:pPr>
+        <w:jc w:val="both"/>
+        <w:rPr>
+          <w:rFonts w:ascii="Arial" w:hAnsi="Arial" w:cs="Arial"/>
+          <w:color w:val="auto"/>
+          <w:sz w:val="24"/>
+          <w:szCs w:val="24"/>
+        </w:rPr>
+      </w:pPr>
+    </w:p>
+    <w:p>
+      <w:pPr>
+        <w:pStyle w:val="Ttulo1"/>
+        <w:rPr>
+          <w:color w:val="auto"/>
+        </w:rPr>
+      </w:pPr>
+      <w:r>
+        <w:rPr>
+          <w:color w:val="auto"/>
+        </w:rPr>
+        <w:lastRenderedPageBreak/>
+        <w:t>Inovação</w:t>
+      </w:r>
+    </w:p>
+    <w:p>
+      <w:pPr>
+        <w:jc w:val="both"/>
+        <w:rPr>
+          <w:rFonts w:ascii="Arial" w:hAnsi="Arial" w:cs="Arial"/>
+          <w:color w:val="auto"/>
+          <w:sz w:val="24"/>
+          <w:szCs w:val="24"/>
+        </w:rPr>
+      </w:pPr>
+    </w:p>
+    <w:p>
+      <w:pPr>
+        <w:jc w:val="both"/>
+        <w:rPr>
+          <w:rFonts w:ascii="Arial" w:hAnsi="Arial" w:cs="Arial"/>
+          <w:color w:val="auto"/>
+          <w:sz w:val="24"/>
+          <w:szCs w:val="24"/>
+        </w:rPr>
+      </w:pPr>
+      <w:r>
+        <w:rPr>
+          <w:rFonts w:ascii="Arial" w:hAnsi="Arial" w:cs="Arial"/>
+          <w:color w:val="auto"/>
+          <w:sz w:val="24"/>
+          <w:szCs w:val="24"/>
+        </w:rPr>
+        <w:t xml:space="preserve">O uso de dispositivos USB em servidores </w:t>
+      </w:r>
+      <w:proofErr w:type="spellStart"/>
+      <w:r>
+        <w:rPr>
+          <w:rFonts w:ascii="Arial" w:hAnsi="Arial" w:cs="Arial"/>
+          <w:color w:val="auto"/>
+          <w:sz w:val="24"/>
+          <w:szCs w:val="24"/>
+        </w:rPr>
+        <w:t>on-premises</w:t>
+      </w:r>
+      <w:proofErr w:type="spellEnd"/>
+      <w:r>
+        <w:rPr>
+          <w:rFonts w:ascii="Arial" w:hAnsi="Arial" w:cs="Arial"/>
+          <w:color w:val="auto"/>
+          <w:sz w:val="24"/>
+          <w:szCs w:val="24"/>
+        </w:rPr>
+        <w:t xml:space="preserve"> apresenta vários riscos de segurança e operacionais que devem ser considerados. Dispositivos USB podem ser utilizados para introduzir malware, vírus ou </w:t>
+      </w:r>
+      <w:proofErr w:type="spellStart"/>
+      <w:r>
+        <w:rPr>
+          <w:rFonts w:ascii="Arial" w:hAnsi="Arial" w:cs="Arial"/>
+          <w:color w:val="auto"/>
+          <w:sz w:val="24"/>
+          <w:szCs w:val="24"/>
+        </w:rPr>
+        <w:t>ransomware</w:t>
+      </w:r>
+      <w:proofErr w:type="spellEnd"/>
+      <w:r>
+        <w:rPr>
+          <w:rFonts w:ascii="Arial" w:hAnsi="Arial" w:cs="Arial"/>
+          <w:color w:val="auto"/>
+          <w:sz w:val="24"/>
+          <w:szCs w:val="24"/>
+        </w:rPr>
+        <w:t xml:space="preserve"> no sistema, uma vez conectado, o malware pode se espalhar rapidamente pela rede, comprometendo a segurança dos dados e a integridade do sistema. </w:t>
+      </w:r>
+    </w:p>
+    <w:p>
+      <w:pPr>
+        <w:jc w:val="both"/>
+        <w:rPr>
+          <w:rFonts w:ascii="Arial" w:hAnsi="Arial" w:cs="Arial"/>
+          <w:color w:val="auto"/>
+          <w:sz w:val="24"/>
+          <w:szCs w:val="24"/>
+        </w:rPr>
+      </w:pPr>
+    </w:p>
+    <w:p>
+      <w:pPr>
+        <w:jc w:val="both"/>
+        <w:rPr>
+          <w:rFonts w:ascii="Arial" w:hAnsi="Arial" w:cs="Arial"/>
+          <w:color w:val="auto"/>
+          <w:sz w:val="24"/>
+          <w:szCs w:val="24"/>
+        </w:rPr>
+      </w:pPr>
+      <w:r>
+        <w:rPr>
+          <w:rFonts w:ascii="Arial" w:hAnsi="Arial" w:cs="Arial"/>
+          <w:color w:val="auto"/>
+          <w:sz w:val="24"/>
+          <w:szCs w:val="24"/>
+        </w:rPr>
+        <w:t>Outro risco significativo é a perda de dados, dados sensíveis podem ser facilmente copiados para um dispositivo USB e removidos do ambiente seguro dos servidores, levando a potenciais vazamentos de informações confidenciais. Além disso, o uso não autorizado de dispositivos USB pode permitir que usuários não autorizados acessem sistemas e dados críticos, aumentando o risco de acesso não autorizado.</w:t>
+      </w:r>
+    </w:p>
+    <w:p>
+      <w:pPr>
+        <w:jc w:val="both"/>
+        <w:rPr>
+          <w:rFonts w:ascii="Arial" w:hAnsi="Arial" w:cs="Arial"/>
+          <w:color w:val="auto"/>
+          <w:sz w:val="24"/>
+          <w:szCs w:val="24"/>
+        </w:rPr>
+      </w:pPr>
+    </w:p>
+    <w:p>
+      <w:pPr>
+        <w:jc w:val="both"/>
+        <w:rPr>
+          <w:rFonts w:ascii="Arial" w:hAnsi="Arial" w:cs="Arial"/>
+          <w:color w:val="auto"/>
+          <w:sz w:val="24"/>
+          <w:szCs w:val="24"/>
+        </w:rPr>
+      </w:pPr>
+      <w:r>
+        <w:rPr>
+          <w:rFonts w:ascii="Arial" w:hAnsi="Arial" w:cs="Arial"/>
+          <w:color w:val="auto"/>
+          <w:sz w:val="24"/>
+          <w:szCs w:val="24"/>
+        </w:rPr>
+        <w:t xml:space="preserve"> A inserção de dispositivos USB também pode desestabilizar o sistema. Isso ocorre porque a inserção desses dispositivos pode causar conflitos de hardware ou software, potencialmente desestabilizando o servidor e causando interrupções no serviço. A falta de controle do uso de dispositivos USB dificulta o monitoramento, o que pode levar a problemas de conformidade com políticas de segurança e regulamentos de proteção de dados. Os riscos físicos associados aos dispositivos USB também não podem ser ignorados. Esses dispositivos podem ser facilmente perdidos ou roubados, expondo os dados que eles contêm a terceiros mal-intencionados. </w:t>
+      </w:r>
+    </w:p>
+    <w:p>
+      <w:pPr>
+        <w:jc w:val="both"/>
+        <w:rPr>
+          <w:rFonts w:ascii="Arial" w:hAnsi="Arial" w:cs="Arial"/>
+          <w:color w:val="auto"/>
+          <w:sz w:val="24"/>
+          <w:szCs w:val="24"/>
+        </w:rPr>
+      </w:pPr>
+    </w:p>
+    <w:p>
+      <w:pPr>
+        <w:jc w:val="both"/>
+        <w:rPr>
+          <w:rFonts w:ascii="Arial" w:hAnsi="Arial" w:cs="Arial"/>
+          <w:color w:val="auto"/>
+          <w:sz w:val="24"/>
+          <w:szCs w:val="24"/>
+        </w:rPr>
+      </w:pPr>
+      <w:r>
+        <w:rPr>
+          <w:rFonts w:ascii="Arial" w:hAnsi="Arial" w:cs="Arial"/>
+          <w:color w:val="auto"/>
+          <w:sz w:val="24"/>
+          <w:szCs w:val="24"/>
+        </w:rPr>
+        <w:t xml:space="preserve">Para evitar esses riscos, várias medidas podem ser implementadas, primeiramente, é essencial estabelecer políticas restritivas de uso de USB. Isso inclui implementar políticas que restrinjam o uso de dispositivos USB em servidores, permitindo apenas dispositivos previamente autorizados e controlados. O uso de software de segurança também é crucial para detectar e bloquear o uso não autorizado de dispositivos USB. </w:t>
+      </w:r>
+    </w:p>
+    <w:p>
+      <w:pPr>
+        <w:jc w:val="both"/>
+        <w:rPr>
+          <w:rFonts w:ascii="Arial" w:hAnsi="Arial" w:cs="Arial"/>
+          <w:color w:val="auto"/>
+          <w:sz w:val="24"/>
+          <w:szCs w:val="24"/>
+        </w:rPr>
+      </w:pPr>
+    </w:p>
+    <w:p>
+      <w:pPr>
+        <w:jc w:val="both"/>
+        <w:rPr>
+          <w:rFonts w:ascii="Arial" w:hAnsi="Arial" w:cs="Arial"/>
+          <w:color w:val="auto"/>
+          <w:sz w:val="24"/>
+          <w:szCs w:val="24"/>
+        </w:rPr>
+      </w:pPr>
+      <w:r>
+        <w:rPr>
+          <w:rFonts w:ascii="Arial" w:hAnsi="Arial" w:cs="Arial"/>
+          <w:color w:val="auto"/>
+          <w:sz w:val="24"/>
+          <w:szCs w:val="24"/>
+        </w:rPr>
+        <w:t xml:space="preserve">A criptografia de dados é outra medida importante. Garantir que todos os dados sensíveis armazenados em dispositivos USB estejam criptografados pode proteger essas informações em caso de perda ou roubo do dispositivo. Além disso, é fundamental implementar sistemas de monitoramento e auditoria para rastrear o uso de dispositivos USB e detectar atividades suspeitas. </w:t>
+      </w:r>
+    </w:p>
+    <w:p>
+      <w:pPr>
+        <w:jc w:val="both"/>
+        <w:rPr>
+          <w:rFonts w:ascii="Arial" w:hAnsi="Arial" w:cs="Arial"/>
+          <w:color w:val="auto"/>
+          <w:sz w:val="24"/>
+          <w:szCs w:val="24"/>
+        </w:rPr>
+      </w:pPr>
+    </w:p>
+    <w:p>
+      <w:pPr>
+        <w:jc w:val="both"/>
+        <w:rPr>
+          <w:rFonts w:ascii="Arial" w:hAnsi="Arial" w:cs="Arial"/>
+          <w:color w:val="auto"/>
+          <w:sz w:val="24"/>
+          <w:szCs w:val="24"/>
+        </w:rPr>
+      </w:pPr>
+      <w:r>
+        <w:rPr>
+          <w:rFonts w:ascii="Arial" w:hAnsi="Arial" w:cs="Arial"/>
+          <w:color w:val="auto"/>
+          <w:sz w:val="24"/>
+          <w:szCs w:val="24"/>
+        </w:rPr>
+        <w:t xml:space="preserve">Por fim, a educação e o treinamento dos funcionários são essenciais. Promover a conscientização entre os funcionários sobre os riscos associados ao uso de dispositivos USB e as melhores práticas de segurança pode ajudar a prevenir incidentes de segurança. Adotar essas práticas pode ajudar a proteger servidores </w:t>
+      </w:r>
+      <w:proofErr w:type="spellStart"/>
+      <w:r>
+        <w:rPr>
+          <w:rFonts w:ascii="Arial" w:hAnsi="Arial" w:cs="Arial"/>
+          <w:color w:val="auto"/>
+          <w:sz w:val="24"/>
+          <w:szCs w:val="24"/>
+        </w:rPr>
+        <w:t>on-premises</w:t>
+      </w:r>
+      <w:proofErr w:type="spellEnd"/>
+      <w:r>
+        <w:rPr>
+          <w:rFonts w:ascii="Arial" w:hAnsi="Arial" w:cs="Arial"/>
+          <w:color w:val="auto"/>
+          <w:sz w:val="24"/>
+          <w:szCs w:val="24"/>
+        </w:rPr>
+        <w:t xml:space="preserve"> contra as ameaças associadas ao uso de dispositivos USB.</w:t>
+      </w:r>
+    </w:p>
+    <w:p>
+      <w:pPr>
+        <w:jc w:val="both"/>
+        <w:rPr>
+          <w:rFonts w:ascii="Arial" w:hAnsi="Arial" w:cs="Arial"/>
+          <w:color w:val="auto"/>
+          <w:sz w:val="24"/>
+          <w:szCs w:val="24"/>
+        </w:rPr>
+      </w:pPr>
+    </w:p>
+    <w:p>
+      <w:pPr>
+        <w:jc w:val="both"/>
+        <w:rPr>
+          <w:rFonts w:ascii="Arial" w:hAnsi="Arial" w:cs="Arial"/>
+          <w:color w:val="auto"/>
+          <w:sz w:val="24"/>
+          <w:szCs w:val="24"/>
+        </w:rPr>
+      </w:pPr>
+    </w:p>
+    <w:p>
+      <w:pPr>
         <w:jc w:val="center"/>
         <w:rPr>
+          <w:rFonts w:ascii="Arial" w:hAnsi="Arial" w:cs="Arial"/>
+          <w:b/>
+          <w:bCs/>
+          <w:color w:val="auto"/>
+          <w:sz w:val="24"/>
+          <w:szCs w:val="24"/>
+        </w:rPr>
+      </w:pPr>
+      <w:hyperlink r:id="rId23" w:history="1">
+        <w:r>
+          <w:rPr>
+            <w:rStyle w:val="Hyperlink"/>
+            <w:rFonts w:ascii="Arial" w:hAnsi="Arial" w:cs="Arial"/>
+            <w:b/>
+            <w:bCs/>
+            <w:sz w:val="24"/>
+            <w:szCs w:val="24"/>
+          </w:rPr>
+          <w:t>Clique Aqui par</w:t>
+        </w:r>
+        <w:r>
+          <w:rPr>
+            <w:rStyle w:val="Hyperlink"/>
+            <w:rFonts w:ascii="Arial" w:hAnsi="Arial" w:cs="Arial"/>
+            <w:b/>
+            <w:bCs/>
+            <w:sz w:val="24"/>
+            <w:szCs w:val="24"/>
+          </w:rPr>
+          <w:t>a</w:t>
+        </w:r>
+        <w:r>
+          <w:rPr>
+            <w:rStyle w:val="Hyperlink"/>
+            <w:rFonts w:ascii="Arial" w:hAnsi="Arial" w:cs="Arial"/>
+            <w:b/>
+            <w:bCs/>
+            <w:sz w:val="24"/>
+            <w:szCs w:val="24"/>
+          </w:rPr>
+          <w:t xml:space="preserve"> ver nosso Guia de Completo!</w:t>
+        </w:r>
+      </w:hyperlink>
+    </w:p>
+    <w:p>
+      <w:pPr>
+        <w:jc w:val="both"/>
+        <w:rPr>
+          <w:rFonts w:ascii="Arial" w:hAnsi="Arial" w:cs="Arial"/>
+          <w:color w:val="auto"/>
+          <w:sz w:val="24"/>
+          <w:szCs w:val="24"/>
+        </w:rPr>
+      </w:pPr>
+    </w:p>
+    <w:p>
+      <w:pPr>
+        <w:jc w:val="both"/>
+        <w:rPr>
+          <w:rFonts w:ascii="Arial" w:hAnsi="Arial" w:cs="Arial"/>
+          <w:color w:val="auto"/>
+          <w:sz w:val="24"/>
+          <w:szCs w:val="24"/>
+        </w:rPr>
+      </w:pPr>
+    </w:p>
+    <w:p>
+      <w:pPr>
+        <w:jc w:val="both"/>
+        <w:rPr>
+          <w:rFonts w:ascii="Arial" w:hAnsi="Arial" w:cs="Arial"/>
+          <w:color w:val="auto"/>
+          <w:sz w:val="24"/>
+          <w:szCs w:val="24"/>
+        </w:rPr>
+      </w:pPr>
+    </w:p>
+    <w:p>
+      <w:pPr>
+        <w:jc w:val="both"/>
+        <w:rPr>
+          <w:rFonts w:ascii="Arial" w:hAnsi="Arial" w:cs="Arial"/>
+          <w:color w:val="auto"/>
+          <w:sz w:val="24"/>
+          <w:szCs w:val="24"/>
+        </w:rPr>
+      </w:pPr>
+    </w:p>
+    <w:p>
+      <w:pPr>
+        <w:jc w:val="both"/>
+        <w:rPr>
+          <w:rFonts w:ascii="Arial" w:hAnsi="Arial" w:cs="Arial"/>
+          <w:color w:val="auto"/>
+          <w:sz w:val="24"/>
+          <w:szCs w:val="24"/>
+        </w:rPr>
+      </w:pPr>
+    </w:p>
+    <w:p>
+      <w:pPr>
+        <w:jc w:val="both"/>
+        <w:rPr>
+          <w:rFonts w:ascii="Arial" w:hAnsi="Arial" w:cs="Arial"/>
+          <w:color w:val="auto"/>
+          <w:sz w:val="24"/>
+          <w:szCs w:val="24"/>
+        </w:rPr>
+      </w:pPr>
+    </w:p>
+    <w:p>
+      <w:pPr>
+        <w:jc w:val="both"/>
+        <w:rPr>
+          <w:rFonts w:ascii="Arial" w:hAnsi="Arial" w:cs="Arial"/>
+          <w:color w:val="auto"/>
+          <w:sz w:val="24"/>
+          <w:szCs w:val="24"/>
+        </w:rPr>
+      </w:pPr>
+    </w:p>
+    <w:p>
+      <w:pPr>
+        <w:pStyle w:val="Ttulo1"/>
+        <w:rPr>
+          <w:color w:val="auto"/>
+        </w:rPr>
+      </w:pPr>
+      <w:r>
+        <w:rPr>
+          <w:color w:val="auto"/>
+        </w:rPr>
+        <w:lastRenderedPageBreak/>
+        <w:t>GitHub</w:t>
+      </w:r>
+    </w:p>
+    <w:p/>
+    <w:p>
+      <w:pPr>
+        <w:rPr>
+          <w:rFonts w:ascii="Arial" w:hAnsi="Arial" w:cs="Arial"/>
+          <w:color w:val="auto"/>
+          <w:sz w:val="24"/>
+          <w:szCs w:val="24"/>
+        </w:rPr>
+      </w:pPr>
+      <w:r>
+        <w:rPr>
+          <w:rFonts w:ascii="Arial" w:hAnsi="Arial" w:cs="Arial"/>
+          <w:color w:val="auto"/>
+          <w:sz w:val="24"/>
+          <w:szCs w:val="24"/>
+        </w:rPr>
+        <w:t>O GitHub foi uma das principais ferramentas que utilizamos para produzir nosso projeto, facilitando muito o processo de desenvolvimento. Esta plataforma forneceu recursos essenciais, como hospedagem de repositórios de código, controle de versão e colaboração entre membros da equipe. Com o GitHub, pudemos gerenciar eficientemente o código-fonte do projeto, revisar e discutir alterações, e coordenar o trabalho de forma colaborativa. Sua interface intuitiva e recursos avançados foram fundamentais para o sucesso de nosso projeto.</w:t>
+      </w:r>
+    </w:p>
+    <w:p>
+      <w:pPr>
+        <w:rPr>
+          <w:rFonts w:ascii="Arial" w:hAnsi="Arial" w:cs="Arial"/>
+          <w:color w:val="auto"/>
+          <w:sz w:val="24"/>
+          <w:szCs w:val="24"/>
+        </w:rPr>
+      </w:pPr>
+    </w:p>
+    <w:p>
+      <w:pPr>
+        <w:rPr>
+          <w:rFonts w:ascii="Arial" w:hAnsi="Arial" w:cs="Arial"/>
+          <w:color w:val="auto"/>
+          <w:sz w:val="24"/>
+          <w:szCs w:val="24"/>
+        </w:rPr>
+      </w:pPr>
+      <w:r>
+        <w:rPr>
+          <w:rFonts w:ascii="Arial" w:hAnsi="Arial" w:cs="Arial"/>
+          <w:color w:val="auto"/>
+          <w:sz w:val="24"/>
+          <w:szCs w:val="24"/>
+        </w:rPr>
+        <w:t>Link do projeto:</w:t>
+      </w:r>
+    </w:p>
+    <w:p>
+      <w:pPr>
+        <w:rPr>
+          <w:rFonts w:ascii="Arial" w:hAnsi="Arial" w:cs="Arial"/>
+          <w:color w:val="auto"/>
+          <w:sz w:val="24"/>
+          <w:szCs w:val="24"/>
+        </w:rPr>
+      </w:pPr>
+    </w:p>
+    <w:p>
+      <w:pPr>
+        <w:rPr>
+          <w:rFonts w:ascii="Arial" w:hAnsi="Arial" w:cs="Arial"/>
+          <w:color w:val="auto"/>
+          <w:sz w:val="24"/>
+          <w:szCs w:val="24"/>
+        </w:rPr>
+      </w:pPr>
+      <w:hyperlink r:id="rId24" w:history="1">
+        <w:r>
+          <w:rPr>
+            <w:rStyle w:val="Hyperlink"/>
+            <w:rFonts w:ascii="Arial" w:hAnsi="Arial" w:cs="Arial"/>
+            <w:sz w:val="24"/>
+            <w:szCs w:val="24"/>
+          </w:rPr>
+          <w:t>https://github.c</w:t>
+        </w:r>
+        <w:r>
+          <w:rPr>
+            <w:rStyle w:val="Hyperlink"/>
+            <w:rFonts w:ascii="Arial" w:hAnsi="Arial" w:cs="Arial"/>
+            <w:sz w:val="24"/>
+            <w:szCs w:val="24"/>
+          </w:rPr>
+          <w:t>o</w:t>
+        </w:r>
+        <w:r>
+          <w:rPr>
+            <w:rStyle w:val="Hyperlink"/>
+            <w:rFonts w:ascii="Arial" w:hAnsi="Arial" w:cs="Arial"/>
+            <w:sz w:val="24"/>
+            <w:szCs w:val="24"/>
+          </w:rPr>
+          <w:t>m/conecta-sptech</w:t>
+        </w:r>
+      </w:hyperlink>
+    </w:p>
+    <w:p>
+      <w:pPr>
+        <w:jc w:val="both"/>
+        <w:rPr>
+          <w:rFonts w:ascii="Arial" w:hAnsi="Arial" w:cs="Arial"/>
+          <w:color w:val="auto"/>
+          <w:sz w:val="24"/>
+          <w:szCs w:val="24"/>
+        </w:rPr>
+      </w:pPr>
+    </w:p>
+    <w:p>
+      <w:pPr>
+        <w:jc w:val="both"/>
+        <w:rPr>
+          <w:rFonts w:ascii="Arial" w:hAnsi="Arial" w:cs="Arial"/>
+          <w:color w:val="auto"/>
+          <w:sz w:val="24"/>
+          <w:szCs w:val="24"/>
+        </w:rPr>
+      </w:pPr>
+    </w:p>
+    <w:p>
+      <w:pPr>
+        <w:jc w:val="both"/>
+        <w:rPr>
+          <w:rFonts w:ascii="Arial" w:hAnsi="Arial" w:cs="Arial"/>
+          <w:color w:val="auto"/>
+          <w:sz w:val="24"/>
+          <w:szCs w:val="24"/>
+        </w:rPr>
+      </w:pPr>
+    </w:p>
+    <w:p>
+      <w:pPr>
+        <w:jc w:val="both"/>
+        <w:rPr>
+          <w:rFonts w:ascii="Arial" w:hAnsi="Arial" w:cs="Arial"/>
+          <w:color w:val="auto"/>
+          <w:sz w:val="24"/>
+          <w:szCs w:val="24"/>
+        </w:rPr>
+      </w:pPr>
+    </w:p>
+    <w:p>
+      <w:pPr>
+        <w:jc w:val="both"/>
+        <w:rPr>
+          <w:rFonts w:ascii="Arial" w:hAnsi="Arial" w:cs="Arial"/>
+          <w:color w:val="auto"/>
+          <w:sz w:val="24"/>
+          <w:szCs w:val="24"/>
+        </w:rPr>
+      </w:pPr>
+    </w:p>
+    <w:p>
+      <w:pPr>
+        <w:jc w:val="both"/>
+        <w:rPr>
+          <w:rFonts w:ascii="Arial" w:hAnsi="Arial" w:cs="Arial"/>
+          <w:color w:val="auto"/>
+          <w:sz w:val="24"/>
+          <w:szCs w:val="24"/>
+        </w:rPr>
+      </w:pPr>
+    </w:p>
+    <w:p>
+      <w:pPr>
+        <w:jc w:val="both"/>
+        <w:rPr>
+          <w:rFonts w:ascii="Arial" w:hAnsi="Arial" w:cs="Arial"/>
+          <w:color w:val="auto"/>
+          <w:sz w:val="24"/>
+          <w:szCs w:val="24"/>
+        </w:rPr>
+      </w:pPr>
+    </w:p>
+    <w:p>
+      <w:pPr>
+        <w:jc w:val="both"/>
+        <w:rPr>
+          <w:rFonts w:ascii="Arial" w:hAnsi="Arial" w:cs="Arial"/>
+          <w:color w:val="auto"/>
+          <w:sz w:val="24"/>
+          <w:szCs w:val="24"/>
+        </w:rPr>
+      </w:pPr>
+    </w:p>
+    <w:p>
+      <w:pPr>
+        <w:jc w:val="both"/>
+        <w:rPr>
+          <w:rFonts w:ascii="Arial" w:hAnsi="Arial" w:cs="Arial"/>
+          <w:color w:val="auto"/>
+          <w:sz w:val="24"/>
+          <w:szCs w:val="24"/>
+        </w:rPr>
+      </w:pPr>
+    </w:p>
+    <w:p>
+      <w:pPr>
+        <w:jc w:val="both"/>
+        <w:rPr>
+          <w:rFonts w:ascii="Arial" w:hAnsi="Arial" w:cs="Arial"/>
+          <w:color w:val="auto"/>
+          <w:sz w:val="24"/>
+          <w:szCs w:val="24"/>
+        </w:rPr>
+      </w:pPr>
+    </w:p>
+    <w:p>
+      <w:pPr>
+        <w:jc w:val="both"/>
+        <w:rPr>
+          <w:rFonts w:ascii="Arial" w:hAnsi="Arial" w:cs="Arial"/>
+          <w:color w:val="auto"/>
+          <w:sz w:val="24"/>
+          <w:szCs w:val="24"/>
+        </w:rPr>
+      </w:pPr>
+    </w:p>
+    <w:p>
+      <w:pPr>
+        <w:jc w:val="both"/>
+        <w:rPr>
+          <w:rFonts w:ascii="Arial" w:hAnsi="Arial" w:cs="Arial"/>
+          <w:color w:val="auto"/>
+          <w:sz w:val="24"/>
+          <w:szCs w:val="24"/>
+        </w:rPr>
+      </w:pPr>
+    </w:p>
+    <w:p>
+      <w:pPr>
+        <w:jc w:val="both"/>
+        <w:rPr>
+          <w:rFonts w:ascii="Arial" w:hAnsi="Arial" w:cs="Arial"/>
+          <w:color w:val="auto"/>
+          <w:sz w:val="24"/>
+          <w:szCs w:val="24"/>
+        </w:rPr>
+      </w:pPr>
+    </w:p>
+    <w:p>
+      <w:pPr>
+        <w:jc w:val="both"/>
+        <w:rPr>
+          <w:rFonts w:ascii="Arial" w:hAnsi="Arial" w:cs="Arial"/>
+          <w:color w:val="auto"/>
+          <w:sz w:val="24"/>
+          <w:szCs w:val="24"/>
+        </w:rPr>
+      </w:pPr>
+    </w:p>
+    <w:p>
+      <w:pPr>
+        <w:jc w:val="both"/>
+        <w:rPr>
+          <w:rFonts w:ascii="Arial" w:hAnsi="Arial" w:cs="Arial"/>
+          <w:color w:val="auto"/>
+          <w:sz w:val="24"/>
+          <w:szCs w:val="24"/>
+        </w:rPr>
+      </w:pPr>
+    </w:p>
+    <w:p>
+      <w:pPr>
+        <w:jc w:val="both"/>
+        <w:rPr>
+          <w:rFonts w:ascii="Arial" w:hAnsi="Arial" w:cs="Arial"/>
+          <w:color w:val="auto"/>
+          <w:sz w:val="24"/>
+          <w:szCs w:val="24"/>
+        </w:rPr>
+      </w:pPr>
+    </w:p>
+    <w:p>
+      <w:pPr>
+        <w:jc w:val="both"/>
+        <w:rPr>
+          <w:rFonts w:ascii="Arial" w:hAnsi="Arial" w:cs="Arial"/>
+          <w:color w:val="auto"/>
+          <w:sz w:val="24"/>
+          <w:szCs w:val="24"/>
+        </w:rPr>
+      </w:pPr>
+    </w:p>
+    <w:p>
+      <w:pPr>
+        <w:jc w:val="both"/>
+        <w:rPr>
+          <w:rFonts w:ascii="Arial" w:hAnsi="Arial" w:cs="Arial"/>
+          <w:color w:val="auto"/>
+          <w:sz w:val="24"/>
+          <w:szCs w:val="24"/>
+        </w:rPr>
+      </w:pPr>
+    </w:p>
+    <w:p>
+      <w:pPr>
+        <w:jc w:val="both"/>
+        <w:rPr>
+          <w:rFonts w:ascii="Arial" w:hAnsi="Arial" w:cs="Arial"/>
+          <w:color w:val="auto"/>
+          <w:sz w:val="24"/>
+          <w:szCs w:val="24"/>
+        </w:rPr>
+      </w:pPr>
+    </w:p>
+    <w:p>
+      <w:pPr>
+        <w:jc w:val="both"/>
+        <w:rPr>
+          <w:rFonts w:ascii="Arial" w:hAnsi="Arial" w:cs="Arial"/>
+          <w:color w:val="auto"/>
+          <w:sz w:val="24"/>
+          <w:szCs w:val="24"/>
+        </w:rPr>
+      </w:pPr>
+    </w:p>
+    <w:p>
+      <w:pPr>
+        <w:jc w:val="both"/>
+        <w:rPr>
+          <w:rFonts w:ascii="Arial" w:hAnsi="Arial" w:cs="Arial"/>
+          <w:color w:val="auto"/>
+          <w:sz w:val="24"/>
+          <w:szCs w:val="24"/>
+        </w:rPr>
+      </w:pPr>
+    </w:p>
+    <w:p>
+      <w:pPr>
+        <w:jc w:val="both"/>
+        <w:rPr>
+          <w:rFonts w:ascii="Arial" w:hAnsi="Arial" w:cs="Arial"/>
+          <w:color w:val="auto"/>
+          <w:sz w:val="24"/>
+          <w:szCs w:val="24"/>
+        </w:rPr>
+      </w:pPr>
+    </w:p>
+    <w:p>
+      <w:pPr>
+        <w:jc w:val="both"/>
+        <w:rPr>
+          <w:rFonts w:ascii="Arial" w:hAnsi="Arial" w:cs="Arial"/>
+          <w:color w:val="auto"/>
+          <w:sz w:val="24"/>
+          <w:szCs w:val="24"/>
+        </w:rPr>
+      </w:pPr>
+    </w:p>
+    <w:p>
+      <w:pPr>
+        <w:jc w:val="both"/>
+        <w:rPr>
+          <w:rFonts w:ascii="Arial" w:hAnsi="Arial" w:cs="Arial"/>
+          <w:color w:val="auto"/>
+          <w:sz w:val="24"/>
+          <w:szCs w:val="24"/>
+        </w:rPr>
+      </w:pPr>
+    </w:p>
+    <w:p>
+      <w:pPr>
+        <w:jc w:val="both"/>
+        <w:rPr>
+          <w:rFonts w:ascii="Arial" w:hAnsi="Arial" w:cs="Arial"/>
+          <w:color w:val="auto"/>
+          <w:sz w:val="24"/>
+          <w:szCs w:val="24"/>
+        </w:rPr>
+      </w:pPr>
+    </w:p>
+    <w:p>
+      <w:pPr>
+        <w:jc w:val="both"/>
+        <w:rPr>
+          <w:rFonts w:ascii="Arial" w:hAnsi="Arial" w:cs="Arial"/>
+          <w:color w:val="auto"/>
+          <w:sz w:val="24"/>
+          <w:szCs w:val="24"/>
+        </w:rPr>
+      </w:pPr>
+    </w:p>
+    <w:p>
+      <w:pPr>
+        <w:jc w:val="both"/>
+        <w:rPr>
+          <w:rFonts w:ascii="Arial" w:hAnsi="Arial" w:cs="Arial"/>
+          <w:color w:val="auto"/>
+          <w:sz w:val="24"/>
+          <w:szCs w:val="24"/>
+        </w:rPr>
+      </w:pPr>
+    </w:p>
+    <w:p>
+      <w:pPr>
+        <w:jc w:val="both"/>
+        <w:rPr>
+          <w:rFonts w:ascii="Arial" w:hAnsi="Arial" w:cs="Arial"/>
+          <w:color w:val="auto"/>
+          <w:sz w:val="24"/>
+          <w:szCs w:val="24"/>
+        </w:rPr>
+      </w:pPr>
+    </w:p>
+    <w:p>
+      <w:pPr>
+        <w:jc w:val="both"/>
+        <w:rPr>
+          <w:rFonts w:ascii="Arial" w:hAnsi="Arial" w:cs="Arial"/>
+          <w:color w:val="auto"/>
+          <w:sz w:val="24"/>
+          <w:szCs w:val="24"/>
+        </w:rPr>
+      </w:pPr>
+    </w:p>
+    <w:p>
+      <w:pPr>
+        <w:jc w:val="both"/>
+        <w:rPr>
+          <w:rFonts w:ascii="Arial" w:hAnsi="Arial" w:cs="Arial"/>
+          <w:color w:val="auto"/>
+          <w:sz w:val="24"/>
+          <w:szCs w:val="24"/>
+        </w:rPr>
+      </w:pPr>
+    </w:p>
+    <w:p>
+      <w:pPr>
+        <w:jc w:val="both"/>
+        <w:rPr>
+          <w:rFonts w:ascii="Arial" w:hAnsi="Arial" w:cs="Arial"/>
+          <w:color w:val="auto"/>
+          <w:sz w:val="24"/>
+          <w:szCs w:val="24"/>
+        </w:rPr>
+      </w:pPr>
+    </w:p>
+    <w:p>
+      <w:pPr>
+        <w:jc w:val="both"/>
+        <w:rPr>
+          <w:rFonts w:ascii="Arial" w:hAnsi="Arial" w:cs="Arial"/>
+          <w:color w:val="auto"/>
+          <w:sz w:val="24"/>
+          <w:szCs w:val="24"/>
+        </w:rPr>
+      </w:pPr>
+    </w:p>
+    <w:p>
+      <w:pPr>
+        <w:rPr>
           <w:rFonts w:ascii="Arial Black" w:hAnsi="Arial Black"/>
           <w:color w:val="000000" w:themeColor="text1"/>
           <w:sz w:val="28"/>
           <w:szCs w:val="28"/>
         </w:rPr>
       </w:pPr>
-      <w:r>
+    </w:p>
+    <w:p>
+      <w:pPr>
+        <w:jc w:val="center"/>
         <w:rPr>
           <w:rFonts w:ascii="Arial Black" w:hAnsi="Arial Black"/>
           <w:color w:val="000000" w:themeColor="text1"/>
           <w:sz w:val="28"/>
           <w:szCs w:val="28"/>
         </w:rPr>
+      </w:pPr>
+    </w:p>
+    <w:p>
+      <w:pPr>
+        <w:jc w:val="center"/>
+        <w:rPr>
+          <w:rFonts w:ascii="Arial Black" w:hAnsi="Arial Black"/>
+          <w:color w:val="000000" w:themeColor="text1"/>
+          <w:sz w:val="28"/>
+          <w:szCs w:val="28"/>
+        </w:rPr>
+      </w:pPr>
+      <w:r>
+        <w:rPr>
+          <w:rFonts w:ascii="Arial Black" w:hAnsi="Arial Black"/>
+          <w:color w:val="000000" w:themeColor="text1"/>
+          <w:sz w:val="28"/>
+          <w:szCs w:val="28"/>
+        </w:rPr>
         <w:t>REFERÊNCIAS</w:t>
       </w:r>
     </w:p>
@@ -6830,7 +8439,7 @@
           <w:szCs w:val="28"/>
         </w:rPr>
       </w:pPr>
-      <w:hyperlink r:id="rId23" w:history="1">
+      <w:hyperlink r:id="rId25" w:history="1">
         <w:r>
           <w:rPr>
             <w:rStyle w:val="Hyperlink"/>
@@ -6863,7 +8472,7 @@
           <w:szCs w:val="28"/>
         </w:rPr>
       </w:pPr>
-      <w:hyperlink r:id="rId24" w:history="1">
+      <w:hyperlink r:id="rId26" w:history="1">
         <w:r>
           <w:rPr>
             <w:rStyle w:val="Hyperlink"/>
@@ -6896,7 +8505,7 @@
           <w:szCs w:val="28"/>
         </w:rPr>
       </w:pPr>
-      <w:hyperlink r:id="rId25" w:history="1">
+      <w:hyperlink r:id="rId27" w:history="1">
         <w:r>
           <w:rPr>
             <w:rStyle w:val="Hyperlink"/>
@@ -6929,7 +8538,7 @@
           <w:szCs w:val="28"/>
         </w:rPr>
       </w:pPr>
-      <w:hyperlink r:id="rId26" w:history="1">
+      <w:hyperlink r:id="rId28" w:history="1">
         <w:r>
           <w:rPr>
             <w:rStyle w:val="Hyperlink"/>
@@ -6969,9 +8578,9 @@
       </w:r>
     </w:p>
     <w:sectPr>
-      <w:headerReference w:type="even" r:id="rId27"/>
-      <w:headerReference w:type="default" r:id="rId28"/>
-      <w:headerReference w:type="first" r:id="rId29"/>
+      <w:headerReference w:type="even" r:id="rId29"/>
+      <w:headerReference w:type="default" r:id="rId30"/>
+      <w:headerReference w:type="first" r:id="rId31"/>
       <w:pgSz w:w="11906" w:h="16838" w:code="9"/>
       <w:pgMar w:top="964" w:right="964" w:bottom="964" w:left="964" w:header="709" w:footer="709" w:gutter="0"/>
       <w:pgNumType w:start="0"/>
@@ -10981,6 +12590,18 @@
       <w:szCs w:val="24"/>
     </w:rPr>
   </w:style>
+  <w:style w:type="character" w:styleId="HiperlinkVisitado">
+    <w:name w:val="FollowedHyperlink"/>
+    <w:basedOn w:val="Fontepargpadro"/>
+    <w:uiPriority w:val="99"/>
+    <w:semiHidden/>
+    <w:unhideWhenUsed/>
+    <w:rsid w:val="00544B99"/>
+    <w:rPr>
+      <w:color w:val="954F72" w:themeColor="followedHyperlink"/>
+      <w:u w:val="single"/>
+    </w:rPr>
+  </w:style>
 </w:styles>
 </file>
 
@@ -11280,6 +12901,14 @@
 </file>
 
 <file path=customXml/item1.xml><?xml version="1.0" encoding="utf-8"?>
+<p:properties xmlns:p="http://schemas.microsoft.com/office/2006/metadata/properties" xmlns:xsi="http://www.w3.org/2001/XMLSchema-instance" xmlns:pc="http://schemas.microsoft.com/office/infopath/2007/PartnerControls">
+  <documentManagement>
+    <_activity xmlns="3e7a52f9-5c66-44a9-86f3-38766607b952" xsi:nil="true"/>
+  </documentManagement>
+</p:properties>
+</file>
+
+<file path=customXml/item2.xml><?xml version="1.0" encoding="utf-8"?>
 <ct:contentTypeSchema xmlns:ct="http://schemas.microsoft.com/office/2006/metadata/contentType" xmlns:ma="http://schemas.microsoft.com/office/2006/metadata/properties/metaAttributes" ct:_="" ma:_="" ma:contentTypeName="Document" ma:contentTypeID="0x010100678EE90E01C1554D81095FA0DFA567B7" ma:contentTypeVersion="10" ma:contentTypeDescription="Create a new document." ma:contentTypeScope="" ma:versionID="0a9ac363348b9ab9d86e09b265d2217a">
   <xsd:schema xmlns:xsd="http://www.w3.org/2001/XMLSchema" xmlns:xs="http://www.w3.org/2001/XMLSchema" xmlns:p="http://schemas.microsoft.com/office/2006/metadata/properties" xmlns:ns3="3e7a52f9-5c66-44a9-86f3-38766607b952" targetNamespace="http://schemas.microsoft.com/office/2006/metadata/properties" ma:root="true" ma:fieldsID="765ab3c794b1e65100ca3c2c24826969" ns3:_="">
     <xsd:import namespace="3e7a52f9-5c66-44a9-86f3-38766607b952"/>
@@ -11461,15 +13090,11 @@
 </ct:contentTypeSchema>
 </file>
 
-<file path=customXml/item2.xml><?xml version="1.0" encoding="utf-8"?>
-<p:properties xmlns:p="http://schemas.microsoft.com/office/2006/metadata/properties" xmlns:xsi="http://www.w3.org/2001/XMLSchema-instance" xmlns:pc="http://schemas.microsoft.com/office/infopath/2007/PartnerControls">
-  <documentManagement>
-    <_activity xmlns="3e7a52f9-5c66-44a9-86f3-38766607b952" xsi:nil="true"/>
-  </documentManagement>
-</p:properties>
+<file path=customXml/item3.xml><?xml version="1.0" encoding="utf-8"?>
+<b:Sources xmlns:b="http://schemas.openxmlformats.org/officeDocument/2006/bibliography" xmlns="http://schemas.openxmlformats.org/officeDocument/2006/bibliography" SelectedStyle="\APASixthEditionOfficeOnline.xsl" StyleName="APA" Version="6"/>
 </file>
 
-<file path=customXml/item3.xml><?xml version="1.0" encoding="utf-8"?>
+<file path=customXml/item4.xml><?xml version="1.0" encoding="utf-8"?>
 <?mso-contentType ?>
 <FormTemplates xmlns="http://schemas.microsoft.com/sharepoint/v3/contenttype/forms">
   <Display>DocumentLibraryForm</Display>
@@ -11478,11 +13103,17 @@
 </FormTemplates>
 </file>
 
-<file path=customXml/item4.xml><?xml version="1.0" encoding="utf-8"?>
-<b:Sources xmlns:b="http://schemas.openxmlformats.org/officeDocument/2006/bibliography" xmlns="http://schemas.openxmlformats.org/officeDocument/2006/bibliography" SelectedStyle="\APASixthEditionOfficeOnline.xsl" StyleName="APA" Version="6"/>
+<file path=customXml/itemProps1.xml><?xml version="1.0" encoding="utf-8"?>
+<ds:datastoreItem xmlns:ds="http://schemas.openxmlformats.org/officeDocument/2006/customXml" ds:itemID="{79054B02-B215-46AC-9176-544339E93661}">
+  <ds:schemaRefs>
+    <ds:schemaRef ds:uri="http://schemas.microsoft.com/office/2006/metadata/properties"/>
+    <ds:schemaRef ds:uri="http://schemas.microsoft.com/office/infopath/2007/PartnerControls"/>
+    <ds:schemaRef ds:uri="3e7a52f9-5c66-44a9-86f3-38766607b952"/>
+  </ds:schemaRefs>
+</ds:datastoreItem>
 </file>
 
-<file path=customXml/itemProps1.xml><?xml version="1.0" encoding="utf-8"?>
+<file path=customXml/itemProps2.xml><?xml version="1.0" encoding="utf-8"?>
 <ds:datastoreItem xmlns:ds="http://schemas.openxmlformats.org/officeDocument/2006/customXml" ds:itemID="{6EF64174-FDCA-41AC-85BE-E22DC3B8BE94}">
   <ds:schemaRefs>
     <ds:schemaRef ds:uri="http://schemas.microsoft.com/office/2006/metadata/contentType"/>
@@ -11500,28 +13131,18 @@
 </ds:datastoreItem>
 </file>
 
-<file path=customXml/itemProps2.xml><?xml version="1.0" encoding="utf-8"?>
-<ds:datastoreItem xmlns:ds="http://schemas.openxmlformats.org/officeDocument/2006/customXml" ds:itemID="{79054B02-B215-46AC-9176-544339E93661}">
+<file path=customXml/itemProps3.xml><?xml version="1.0" encoding="utf-8"?>
+<ds:datastoreItem xmlns:ds="http://schemas.openxmlformats.org/officeDocument/2006/customXml" ds:itemID="{43C36E59-8586-4352-8310-158AD4E65655}">
   <ds:schemaRefs>
-    <ds:schemaRef ds:uri="http://schemas.microsoft.com/office/2006/metadata/properties"/>
-    <ds:schemaRef ds:uri="http://schemas.microsoft.com/office/infopath/2007/PartnerControls"/>
-    <ds:schemaRef ds:uri="3e7a52f9-5c66-44a9-86f3-38766607b952"/>
+    <ds:schemaRef ds:uri="http://schemas.openxmlformats.org/officeDocument/2006/bibliography"/>
   </ds:schemaRefs>
 </ds:datastoreItem>
 </file>
 
-<file path=customXml/itemProps3.xml><?xml version="1.0" encoding="utf-8"?>
+<file path=customXml/itemProps4.xml><?xml version="1.0" encoding="utf-8"?>
 <ds:datastoreItem xmlns:ds="http://schemas.openxmlformats.org/officeDocument/2006/customXml" ds:itemID="{B52C9AD5-4F18-4494-A12B-C11EA8399E21}">
   <ds:schemaRefs>
     <ds:schemaRef ds:uri="http://schemas.microsoft.com/sharepoint/v3/contenttype/forms"/>
   </ds:schemaRefs>
 </ds:datastoreItem>
-</file>
-
-<file path=customXml/itemProps4.xml><?xml version="1.0" encoding="utf-8"?>
-<ds:datastoreItem xmlns:ds="http://schemas.openxmlformats.org/officeDocument/2006/customXml" ds:itemID="{43C36E59-8586-4352-8310-158AD4E65655}">
-  <ds:schemaRefs>
-    <ds:schemaRef ds:uri="http://schemas.openxmlformats.org/officeDocument/2006/bibliography"/>
-  </ds:schemaRefs>
-</ds:datastoreItem>
 </file>
</xml_diff>